<commit_message>
done lab 7 :)
</commit_message>
<xml_diff>
--- a/Assingments /07_ANOVA_2020-04-12.docx
+++ b/Assingments /07_ANOVA_2020-04-12.docx
@@ -143,9 +143,8 @@
           <w:b/>
           <w:sz w:val="20"/>
           <w:szCs w:val="20"/>
-          <w:highlight w:val="red"/>
-        </w:rPr>
-        <w:t>Why w</w:t>
+        </w:rPr>
+        <w:t>Why would it</w:t>
       </w:r>
       <w:r>
         <w:rPr>
@@ -153,7 +152,7 @@
           <w:sz w:val="20"/>
           <w:szCs w:val="20"/>
         </w:rPr>
-        <w:t>ould it be inappropriate to treat the three gas chromatograph readings from the same 1L mason jar as independent observations?  What have the authors done to avoid violating the assumption of independence?</w:t>
+        <w:t xml:space="preserve"> be inappropriate to treat the three gas chromatograph readings from the same 1L mason jar as independent observations?  What have the authors done to avoid violating the assumption of independence?</w:t>
       </w:r>
     </w:p>
     <w:p>
@@ -161,28 +160,67 @@
         <w:spacing w:before="100" w:beforeAutospacing="1" w:after="100" w:afterAutospacing="1"/>
         <w:rPr>
           <w:bCs/>
-          <w:sz w:val="20"/>
-          <w:szCs w:val="20"/>
-        </w:rPr>
-      </w:pPr>
-      <w:r>
-        <w:rPr>
-          <w:bCs/>
-          <w:sz w:val="20"/>
-          <w:szCs w:val="20"/>
-        </w:rPr>
-        <w:t>It would be inappropriate because taking samples from the same jar will make the concentration readings related to each other.</w:t>
-      </w:r>
-    </w:p>
-    <w:p>
-      <w:pPr>
-        <w:spacing w:before="100" w:beforeAutospacing="1" w:after="100" w:afterAutospacing="1"/>
-        <w:rPr>
-          <w:bCs/>
-          <w:sz w:val="20"/>
-          <w:szCs w:val="20"/>
-        </w:rPr>
-      </w:pPr>
+          <w:color w:val="538135" w:themeColor="accent6" w:themeShade="BF"/>
+          <w:sz w:val="20"/>
+          <w:szCs w:val="20"/>
+        </w:rPr>
+      </w:pPr>
+      <w:r>
+        <w:rPr>
+          <w:bCs/>
+          <w:color w:val="538135" w:themeColor="accent6" w:themeShade="BF"/>
+          <w:sz w:val="20"/>
+          <w:szCs w:val="20"/>
+        </w:rPr>
+        <w:t xml:space="preserve">Those three readings that came from the same jar, meaning that the values they get from one chromatography reading will affect the other two readings. All of the water in that jar was taken at the same time and from the same specific area of water, so obviously what is present in the whole liter taken will be related to </w:t>
+      </w:r>
+      <w:r>
+        <w:rPr>
+          <w:bCs/>
+          <w:color w:val="538135" w:themeColor="accent6" w:themeShade="BF"/>
+          <w:sz w:val="20"/>
+          <w:szCs w:val="20"/>
+        </w:rPr>
+        <w:t>each other and</w:t>
+      </w:r>
+      <w:r>
+        <w:rPr>
+          <w:bCs/>
+          <w:color w:val="538135" w:themeColor="accent6" w:themeShade="BF"/>
+          <w:sz w:val="20"/>
+          <w:szCs w:val="20"/>
+        </w:rPr>
+        <w:t xml:space="preserve"> cannot be considered independent. However, the 10 individual </w:t>
+      </w:r>
+      <w:r>
+        <w:rPr>
+          <w:bCs/>
+          <w:color w:val="538135" w:themeColor="accent6" w:themeShade="BF"/>
+          <w:sz w:val="20"/>
+          <w:szCs w:val="20"/>
+        </w:rPr>
+        <w:t xml:space="preserve">grab samples can be considered independent, and was how the authors avoided violating the assumption. Although they are taken from the same group area (such as bottom, </w:t>
+      </w:r>
+      <w:proofErr w:type="spellStart"/>
+      <w:r>
+        <w:rPr>
+          <w:bCs/>
+          <w:color w:val="538135" w:themeColor="accent6" w:themeShade="BF"/>
+          <w:sz w:val="20"/>
+          <w:szCs w:val="20"/>
+        </w:rPr>
+        <w:t>middepth</w:t>
+      </w:r>
+      <w:proofErr w:type="spellEnd"/>
+      <w:r>
+        <w:rPr>
+          <w:bCs/>
+          <w:color w:val="538135" w:themeColor="accent6" w:themeShade="BF"/>
+          <w:sz w:val="20"/>
+          <w:szCs w:val="20"/>
+        </w:rPr>
+        <w:t xml:space="preserve"> or surface), they were taken at different times in space, and they probably had a layout planned of where they were taking these samples from. That would be so that they have, for example, “bottom” readings from multiple areas around the river instead of all close together. </w:t>
+      </w:r>
     </w:p>
     <w:p>
       <w:pPr>
@@ -195,7 +233,6 @@
           <w:b/>
           <w:sz w:val="20"/>
           <w:szCs w:val="20"/>
-          <w:highlight w:val="green"/>
         </w:rPr>
       </w:pPr>
       <w:r>
@@ -203,7 +240,6 @@
           <w:b/>
           <w:sz w:val="20"/>
           <w:szCs w:val="20"/>
-          <w:highlight w:val="green"/>
         </w:rPr>
         <w:t>What is the main research question being tested statistically?</w:t>
       </w:r>
@@ -213,35 +249,46 @@
         <w:spacing w:before="100" w:beforeAutospacing="1" w:after="100" w:afterAutospacing="1"/>
         <w:rPr>
           <w:bCs/>
-          <w:sz w:val="20"/>
-          <w:szCs w:val="20"/>
-        </w:rPr>
-      </w:pPr>
-      <w:r>
-        <w:rPr>
-          <w:bCs/>
-          <w:sz w:val="20"/>
-          <w:szCs w:val="20"/>
-        </w:rPr>
-        <w:t xml:space="preserve">Is the concentration of hydrophobic organic substances uniformly distributed vertically in the Wolf </w:t>
-      </w:r>
-      <w:proofErr w:type="gramStart"/>
-      <w:r>
-        <w:rPr>
-          <w:bCs/>
-          <w:sz w:val="20"/>
-          <w:szCs w:val="20"/>
-        </w:rPr>
-        <w:t>River.</w:t>
-      </w:r>
-      <w:proofErr w:type="gramEnd"/>
-      <w:r>
-        <w:rPr>
-          <w:bCs/>
+          <w:color w:val="538135" w:themeColor="accent6" w:themeShade="BF"/>
+          <w:sz w:val="20"/>
+          <w:szCs w:val="20"/>
+        </w:rPr>
+      </w:pPr>
+      <w:r>
+        <w:rPr>
+          <w:bCs/>
+          <w:color w:val="538135" w:themeColor="accent6" w:themeShade="BF"/>
+          <w:sz w:val="20"/>
+          <w:szCs w:val="20"/>
+        </w:rPr>
+        <w:t xml:space="preserve">Is the concentration of hydrophobic organic substances uniformly </w:t>
+      </w:r>
+      <w:r>
+        <w:rPr>
+          <w:bCs/>
+          <w:color w:val="538135" w:themeColor="accent6" w:themeShade="BF"/>
+          <w:sz w:val="20"/>
+          <w:szCs w:val="20"/>
+        </w:rPr>
+        <w:t>vertically</w:t>
+      </w:r>
+      <w:r>
+        <w:rPr>
+          <w:bCs/>
+          <w:color w:val="538135" w:themeColor="accent6" w:themeShade="BF"/>
           <w:sz w:val="20"/>
           <w:szCs w:val="20"/>
         </w:rPr>
         <w:t xml:space="preserve"> </w:t>
+      </w:r>
+      <w:r>
+        <w:rPr>
+          <w:bCs/>
+          <w:color w:val="538135" w:themeColor="accent6" w:themeShade="BF"/>
+          <w:sz w:val="20"/>
+          <w:szCs w:val="20"/>
+        </w:rPr>
+        <w:t xml:space="preserve">distributed in the Wolf River. </w:t>
       </w:r>
     </w:p>
     <w:p>
@@ -261,7 +308,16 @@
           <w:sz w:val="20"/>
           <w:szCs w:val="20"/>
         </w:rPr>
-        <w:t xml:space="preserve">To address this question statistically, it is first necessary to re-express the question from a statistical perspective.  The null hypothesis tested in a single factor ANOVA can be expressed in two (functionally synonymous ways): as a relationship between group means, or a relationship between group effects.  </w:t>
+        <w:t xml:space="preserve">To address this question statistically, it is first necessary to re-express the question from a statistical perspective.  The null hypothesis tested in a single factor ANOVA can be expressed in two (functionally synonymous ways): as a </w:t>
+      </w:r>
+      <w:r>
+        <w:rPr>
+          <w:b/>
+          <w:bCs/>
+          <w:sz w:val="20"/>
+          <w:szCs w:val="20"/>
+        </w:rPr>
+        <w:t xml:space="preserve">relationship between group means, or a relationship between group effects.  </w:t>
       </w:r>
     </w:p>
     <w:p>
@@ -275,7 +331,6 @@
           <w:b/>
           <w:sz w:val="20"/>
           <w:szCs w:val="20"/>
-          <w:highlight w:val="green"/>
         </w:rPr>
       </w:pPr>
       <w:r>
@@ -283,7 +338,6 @@
           <w:b/>
           <w:sz w:val="20"/>
           <w:szCs w:val="20"/>
-          <w:highlight w:val="green"/>
         </w:rPr>
         <w:t>Select the null hypothesis for the hydrophobic substances example, based on the relationship between group means</w:t>
       </w:r>
@@ -293,13 +347,15 @@
         <w:spacing w:before="100" w:beforeAutospacing="1" w:after="100" w:afterAutospacing="1"/>
         <w:rPr>
           <w:bCs/>
-          <w:sz w:val="20"/>
-          <w:szCs w:val="20"/>
-        </w:rPr>
-      </w:pPr>
-      <w:r>
-        <w:rPr>
-          <w:bCs/>
+          <w:color w:val="538135" w:themeColor="accent6" w:themeShade="BF"/>
+          <w:sz w:val="20"/>
+          <w:szCs w:val="20"/>
+        </w:rPr>
+      </w:pPr>
+      <w:r>
+        <w:rPr>
+          <w:bCs/>
+          <w:color w:val="538135" w:themeColor="accent6" w:themeShade="BF"/>
           <w:sz w:val="20"/>
           <w:szCs w:val="20"/>
         </w:rPr>
@@ -308,6 +364,7 @@
       <w:r>
         <w:rPr>
           <w:bCs/>
+          <w:color w:val="538135" w:themeColor="accent6" w:themeShade="BF"/>
           <w:sz w:val="20"/>
           <w:szCs w:val="20"/>
           <w:vertAlign w:val="subscript"/>
@@ -317,6 +374,7 @@
       <w:r>
         <w:rPr>
           <w:bCs/>
+          <w:color w:val="538135" w:themeColor="accent6" w:themeShade="BF"/>
           <w:sz w:val="20"/>
           <w:szCs w:val="20"/>
         </w:rPr>
@@ -325,6 +383,7 @@
       <w:r>
         <w:rPr>
           <w:bCs/>
+          <w:color w:val="538135" w:themeColor="accent6" w:themeShade="BF"/>
           <w:sz w:val="20"/>
           <w:szCs w:val="20"/>
           <w:vertAlign w:val="subscript"/>
@@ -334,22 +393,16 @@
       <w:r>
         <w:rPr>
           <w:bCs/>
-          <w:sz w:val="20"/>
-          <w:szCs w:val="20"/>
-        </w:rPr>
-        <w:t xml:space="preserve"> = </w:t>
-      </w:r>
-      <w:r>
-        <w:rPr>
-          <w:bCs/>
-          <w:sz w:val="20"/>
-          <w:szCs w:val="20"/>
-        </w:rPr>
-        <w:t>µ</w:t>
-      </w:r>
-      <w:r>
-        <w:rPr>
-          <w:bCs/>
+          <w:color w:val="538135" w:themeColor="accent6" w:themeShade="BF"/>
+          <w:sz w:val="20"/>
+          <w:szCs w:val="20"/>
+        </w:rPr>
+        <w:t xml:space="preserve"> = µ</w:t>
+      </w:r>
+      <w:r>
+        <w:rPr>
+          <w:bCs/>
+          <w:color w:val="538135" w:themeColor="accent6" w:themeShade="BF"/>
           <w:sz w:val="20"/>
           <w:szCs w:val="20"/>
           <w:vertAlign w:val="subscript"/>
@@ -359,22 +412,16 @@
       <w:r>
         <w:rPr>
           <w:bCs/>
-          <w:sz w:val="20"/>
-          <w:szCs w:val="20"/>
-        </w:rPr>
-        <w:t xml:space="preserve"> = </w:t>
-      </w:r>
-      <w:r>
-        <w:rPr>
-          <w:bCs/>
-          <w:sz w:val="20"/>
-          <w:szCs w:val="20"/>
-        </w:rPr>
-        <w:t>µ</w:t>
-      </w:r>
-      <w:r>
-        <w:rPr>
-          <w:bCs/>
+          <w:color w:val="538135" w:themeColor="accent6" w:themeShade="BF"/>
+          <w:sz w:val="20"/>
+          <w:szCs w:val="20"/>
+        </w:rPr>
+        <w:t xml:space="preserve"> = µ</w:t>
+      </w:r>
+      <w:r>
+        <w:rPr>
+          <w:bCs/>
+          <w:color w:val="538135" w:themeColor="accent6" w:themeShade="BF"/>
           <w:sz w:val="20"/>
           <w:szCs w:val="20"/>
           <w:vertAlign w:val="subscript"/>
@@ -393,7 +440,6 @@
           <w:b/>
           <w:sz w:val="20"/>
           <w:szCs w:val="20"/>
-          <w:highlight w:val="green"/>
         </w:rPr>
       </w:pPr>
       <w:r>
@@ -401,7 +447,6 @@
           <w:b/>
           <w:sz w:val="20"/>
           <w:szCs w:val="20"/>
-          <w:highlight w:val="green"/>
         </w:rPr>
         <w:t>One-way ANOVA partitions variance into two categories. These categories are…</w:t>
       </w:r>
@@ -411,28 +456,56 @@
         <w:spacing w:before="100" w:beforeAutospacing="1" w:after="100" w:afterAutospacing="1"/>
         <w:rPr>
           <w:bCs/>
-          <w:sz w:val="20"/>
-          <w:szCs w:val="20"/>
-        </w:rPr>
-      </w:pPr>
-      <w:r>
-        <w:rPr>
-          <w:bCs/>
-          <w:sz w:val="20"/>
-          <w:szCs w:val="20"/>
-        </w:rPr>
-        <w:t xml:space="preserve">Explained Variance (between groups) and Unexplained Variance (Within Groups) </w:t>
-      </w:r>
-    </w:p>
-    <w:p>
-      <w:pPr>
-        <w:spacing w:before="100" w:beforeAutospacing="1" w:after="100" w:afterAutospacing="1"/>
-        <w:rPr>
-          <w:bCs/>
-          <w:sz w:val="20"/>
-          <w:szCs w:val="20"/>
-        </w:rPr>
-      </w:pPr>
+          <w:color w:val="538135" w:themeColor="accent6" w:themeShade="BF"/>
+          <w:sz w:val="20"/>
+          <w:szCs w:val="20"/>
+        </w:rPr>
+      </w:pPr>
+      <w:r>
+        <w:rPr>
+          <w:bCs/>
+          <w:color w:val="538135" w:themeColor="accent6" w:themeShade="BF"/>
+          <w:sz w:val="20"/>
+          <w:szCs w:val="20"/>
+        </w:rPr>
+        <w:t>Explained Variance (between groups) and Unexplained Variance (</w:t>
+      </w:r>
+      <w:r>
+        <w:rPr>
+          <w:bCs/>
+          <w:color w:val="538135" w:themeColor="accent6" w:themeShade="BF"/>
+          <w:sz w:val="20"/>
+          <w:szCs w:val="20"/>
+        </w:rPr>
+        <w:t>w</w:t>
+      </w:r>
+      <w:r>
+        <w:rPr>
+          <w:bCs/>
+          <w:color w:val="538135" w:themeColor="accent6" w:themeShade="BF"/>
+          <w:sz w:val="20"/>
+          <w:szCs w:val="20"/>
+        </w:rPr>
+        <w:t xml:space="preserve">ithin </w:t>
+      </w:r>
+      <w:r>
+        <w:rPr>
+          <w:bCs/>
+          <w:color w:val="538135" w:themeColor="accent6" w:themeShade="BF"/>
+          <w:sz w:val="20"/>
+          <w:szCs w:val="20"/>
+        </w:rPr>
+        <w:t>g</w:t>
+      </w:r>
+      <w:r>
+        <w:rPr>
+          <w:bCs/>
+          <w:color w:val="538135" w:themeColor="accent6" w:themeShade="BF"/>
+          <w:sz w:val="20"/>
+          <w:szCs w:val="20"/>
+        </w:rPr>
+        <w:t xml:space="preserve">roups) </w:t>
+      </w:r>
     </w:p>
     <w:p>
       <w:pPr>
@@ -491,13 +564,15 @@
         <w:spacing w:before="100" w:beforeAutospacing="1" w:after="100" w:afterAutospacing="1"/>
         <w:rPr>
           <w:b/>
-          <w:sz w:val="20"/>
-          <w:szCs w:val="20"/>
-        </w:rPr>
-      </w:pPr>
-      <w:r>
-        <w:rPr>
-          <w:bCs/>
+          <w:color w:val="538135" w:themeColor="accent6" w:themeShade="BF"/>
+          <w:sz w:val="20"/>
+          <w:szCs w:val="20"/>
+        </w:rPr>
+      </w:pPr>
+      <w:r>
+        <w:rPr>
+          <w:bCs/>
+          <w:color w:val="538135" w:themeColor="accent6" w:themeShade="BF"/>
           <w:sz w:val="20"/>
           <w:szCs w:val="20"/>
         </w:rPr>
@@ -507,6 +582,7 @@
       <w:r>
         <w:rPr>
           <w:bCs/>
+          <w:color w:val="538135" w:themeColor="accent6" w:themeShade="BF"/>
           <w:sz w:val="20"/>
           <w:szCs w:val="20"/>
         </w:rPr>
@@ -516,6 +592,7 @@
       <w:r>
         <w:rPr>
           <w:bCs/>
+          <w:color w:val="538135" w:themeColor="accent6" w:themeShade="BF"/>
           <w:sz w:val="20"/>
           <w:szCs w:val="20"/>
         </w:rPr>
@@ -532,17 +609,28 @@
         <w:spacing w:before="100" w:beforeAutospacing="1" w:after="100" w:afterAutospacing="1"/>
         <w:rPr>
           <w:b/>
-          <w:sz w:val="20"/>
-          <w:szCs w:val="20"/>
-        </w:rPr>
-      </w:pPr>
-      <w:r>
-        <w:rPr>
-          <w:bCs/>
-          <w:sz w:val="20"/>
-          <w:szCs w:val="20"/>
-        </w:rPr>
-        <w:t xml:space="preserve">Aldrin: </w:t>
+          <w:color w:val="538135" w:themeColor="accent6" w:themeShade="BF"/>
+          <w:sz w:val="20"/>
+          <w:szCs w:val="20"/>
+        </w:rPr>
+      </w:pPr>
+      <w:r>
+        <w:rPr>
+          <w:b/>
+          <w:color w:val="538135" w:themeColor="accent6" w:themeShade="BF"/>
+          <w:sz w:val="20"/>
+          <w:szCs w:val="20"/>
+        </w:rPr>
+        <w:t>Aldrin</w:t>
+      </w:r>
+      <w:r>
+        <w:rPr>
+          <w:bCs/>
+          <w:color w:val="538135" w:themeColor="accent6" w:themeShade="BF"/>
+          <w:sz w:val="20"/>
+          <w:szCs w:val="20"/>
+        </w:rPr>
+        <w:t xml:space="preserve">: </w:t>
       </w:r>
     </w:p>
     <w:p>
@@ -551,17 +639,37 @@
         <w:spacing w:before="100" w:beforeAutospacing="1" w:after="100" w:afterAutospacing="1"/>
         <w:rPr>
           <w:bCs/>
-          <w:sz w:val="20"/>
-          <w:szCs w:val="20"/>
-        </w:rPr>
-      </w:pPr>
-      <w:r>
-        <w:rPr>
-          <w:bCs/>
-          <w:sz w:val="20"/>
-          <w:szCs w:val="20"/>
-        </w:rPr>
-        <w:t xml:space="preserve">-For the histogram, the plots look pretty normal except for an outlier right in the bottom group. </w:t>
+          <w:color w:val="538135" w:themeColor="accent6" w:themeShade="BF"/>
+          <w:sz w:val="20"/>
+          <w:szCs w:val="20"/>
+        </w:rPr>
+      </w:pPr>
+      <w:r>
+        <w:rPr>
+          <w:bCs/>
+          <w:color w:val="538135" w:themeColor="accent6" w:themeShade="BF"/>
+          <w:sz w:val="20"/>
+          <w:szCs w:val="20"/>
+        </w:rPr>
+        <w:t xml:space="preserve">-For the histogram, the plots look pretty normal except for an outlier right in the </w:t>
+      </w:r>
+      <w:r>
+        <w:rPr>
+          <w:bCs/>
+          <w:color w:val="538135" w:themeColor="accent6" w:themeShade="BF"/>
+          <w:sz w:val="20"/>
+          <w:szCs w:val="20"/>
+        </w:rPr>
+        <w:t>B</w:t>
+      </w:r>
+      <w:r>
+        <w:rPr>
+          <w:bCs/>
+          <w:color w:val="538135" w:themeColor="accent6" w:themeShade="BF"/>
+          <w:sz w:val="20"/>
+          <w:szCs w:val="20"/>
+        </w:rPr>
+        <w:t xml:space="preserve">ottom group. </w:t>
       </w:r>
     </w:p>
     <w:p>
@@ -570,13 +678,15 @@
         <w:spacing w:before="100" w:beforeAutospacing="1" w:after="100" w:afterAutospacing="1"/>
         <w:rPr>
           <w:bCs/>
-          <w:sz w:val="20"/>
-          <w:szCs w:val="20"/>
-        </w:rPr>
-      </w:pPr>
-      <w:r>
-        <w:rPr>
-          <w:bCs/>
+          <w:color w:val="538135" w:themeColor="accent6" w:themeShade="BF"/>
+          <w:sz w:val="20"/>
+          <w:szCs w:val="20"/>
+        </w:rPr>
+      </w:pPr>
+      <w:r>
+        <w:rPr>
+          <w:bCs/>
+          <w:color w:val="538135" w:themeColor="accent6" w:themeShade="BF"/>
           <w:sz w:val="20"/>
           <w:szCs w:val="20"/>
         </w:rPr>
@@ -586,6 +696,7 @@
       <w:r>
         <w:rPr>
           <w:bCs/>
+          <w:color w:val="538135" w:themeColor="accent6" w:themeShade="BF"/>
           <w:sz w:val="20"/>
           <w:szCs w:val="20"/>
         </w:rPr>
@@ -595,6 +706,7 @@
       <w:r>
         <w:rPr>
           <w:bCs/>
+          <w:color w:val="538135" w:themeColor="accent6" w:themeShade="BF"/>
           <w:sz w:val="20"/>
           <w:szCs w:val="20"/>
         </w:rPr>
@@ -603,6 +715,7 @@
       <w:r>
         <w:rPr>
           <w:bCs/>
+          <w:color w:val="538135" w:themeColor="accent6" w:themeShade="BF"/>
           <w:sz w:val="20"/>
           <w:szCs w:val="20"/>
         </w:rPr>
@@ -611,14 +724,34 @@
       <w:r>
         <w:rPr>
           <w:bCs/>
-          <w:sz w:val="20"/>
-          <w:szCs w:val="20"/>
-        </w:rPr>
-        <w:t xml:space="preserve"> with mean &amp; median being the same and centered. The surface group has similar </w:t>
-      </w:r>
-      <w:r>
-        <w:rPr>
-          <w:bCs/>
+          <w:color w:val="538135" w:themeColor="accent6" w:themeShade="BF"/>
+          <w:sz w:val="20"/>
+          <w:szCs w:val="20"/>
+        </w:rPr>
+        <w:t xml:space="preserve"> with mean &amp; median being the same and centered</w:t>
+      </w:r>
+      <w:r>
+        <w:rPr>
+          <w:bCs/>
+          <w:color w:val="538135" w:themeColor="accent6" w:themeShade="BF"/>
+          <w:sz w:val="20"/>
+          <w:szCs w:val="20"/>
+        </w:rPr>
+        <w:t xml:space="preserve"> in IQR</w:t>
+      </w:r>
+      <w:r>
+        <w:rPr>
+          <w:bCs/>
+          <w:color w:val="538135" w:themeColor="accent6" w:themeShade="BF"/>
+          <w:sz w:val="20"/>
+          <w:szCs w:val="20"/>
+        </w:rPr>
+        <w:t xml:space="preserve">. The surface group has similar </w:t>
+      </w:r>
+      <w:r>
+        <w:rPr>
+          <w:bCs/>
+          <w:color w:val="538135" w:themeColor="accent6" w:themeShade="BF"/>
           <w:sz w:val="20"/>
           <w:szCs w:val="20"/>
         </w:rPr>
@@ -627,6 +760,7 @@
       <w:r>
         <w:rPr>
           <w:bCs/>
+          <w:color w:val="538135" w:themeColor="accent6" w:themeShade="BF"/>
           <w:sz w:val="20"/>
           <w:szCs w:val="20"/>
         </w:rPr>
@@ -635,10 +769,29 @@
       <w:r>
         <w:rPr>
           <w:bCs/>
-          <w:sz w:val="20"/>
-          <w:szCs w:val="20"/>
-        </w:rPr>
-        <w:t>the mean and the median are right skewed in the IQR, at the top of the box, but with no outliers. For bottom group, the mean is much higher than the median, and there is a high outlier. The longer whisker on the bottom might balance out the outlier.</w:t>
+          <w:color w:val="538135" w:themeColor="accent6" w:themeShade="BF"/>
+          <w:sz w:val="20"/>
+          <w:szCs w:val="20"/>
+        </w:rPr>
+        <w:t xml:space="preserve">the mean and the median </w:t>
+      </w:r>
+      <w:r>
+        <w:rPr>
+          <w:bCs/>
+          <w:color w:val="538135" w:themeColor="accent6" w:themeShade="BF"/>
+          <w:sz w:val="20"/>
+          <w:szCs w:val="20"/>
+        </w:rPr>
+        <w:t>are at the top of the IQR</w:t>
+      </w:r>
+      <w:r>
+        <w:rPr>
+          <w:bCs/>
+          <w:color w:val="538135" w:themeColor="accent6" w:themeShade="BF"/>
+          <w:sz w:val="20"/>
+          <w:szCs w:val="20"/>
+        </w:rPr>
+        <w:t xml:space="preserve"> but with no outliers. For bottom group, the mean is much higher than the median, and there is a high outlier. The longer whisker on the bottom might balance out the outlier.</w:t>
       </w:r>
     </w:p>
     <w:p>
@@ -647,13 +800,15 @@
         <w:spacing w:before="100" w:beforeAutospacing="1" w:after="100" w:afterAutospacing="1"/>
         <w:rPr>
           <w:bCs/>
-          <w:sz w:val="20"/>
-          <w:szCs w:val="20"/>
-        </w:rPr>
-      </w:pPr>
-      <w:r>
-        <w:rPr>
-          <w:bCs/>
+          <w:color w:val="538135" w:themeColor="accent6" w:themeShade="BF"/>
+          <w:sz w:val="20"/>
+          <w:szCs w:val="20"/>
+        </w:rPr>
+      </w:pPr>
+      <w:r>
+        <w:rPr>
+          <w:bCs/>
+          <w:color w:val="538135" w:themeColor="accent6" w:themeShade="BF"/>
           <w:sz w:val="20"/>
           <w:szCs w:val="20"/>
         </w:rPr>
@@ -663,6 +818,7 @@
       <w:r>
         <w:rPr>
           <w:bCs/>
+          <w:color w:val="538135" w:themeColor="accent6" w:themeShade="BF"/>
           <w:sz w:val="20"/>
           <w:szCs w:val="20"/>
         </w:rPr>
@@ -672,6 +828,7 @@
       <w:r>
         <w:rPr>
           <w:bCs/>
+          <w:color w:val="538135" w:themeColor="accent6" w:themeShade="BF"/>
           <w:sz w:val="20"/>
           <w:szCs w:val="20"/>
         </w:rPr>
@@ -681,6 +838,7 @@
       <w:r>
         <w:rPr>
           <w:bCs/>
+          <w:color w:val="538135" w:themeColor="accent6" w:themeShade="BF"/>
           <w:sz w:val="20"/>
           <w:szCs w:val="20"/>
         </w:rPr>
@@ -690,10 +848,20 @@
       <w:r>
         <w:rPr>
           <w:bCs/>
-          <w:sz w:val="20"/>
-          <w:szCs w:val="20"/>
-        </w:rPr>
-        <w:t xml:space="preserve"> and surface but not completely for bottom.</w:t>
+          <w:color w:val="538135" w:themeColor="accent6" w:themeShade="BF"/>
+          <w:sz w:val="20"/>
+          <w:szCs w:val="20"/>
+        </w:rPr>
+        <w:t xml:space="preserve"> and surface but not completely for bottom</w:t>
+      </w:r>
+      <w:r>
+        <w:rPr>
+          <w:bCs/>
+          <w:color w:val="538135" w:themeColor="accent6" w:themeShade="BF"/>
+          <w:sz w:val="20"/>
+          <w:szCs w:val="20"/>
+        </w:rPr>
+        <w:t xml:space="preserve"> because of outlier</w:t>
       </w:r>
     </w:p>
     <w:p>
@@ -702,13 +870,15 @@
         <w:spacing w:before="100" w:beforeAutospacing="1" w:after="100" w:afterAutospacing="1"/>
         <w:rPr>
           <w:bCs/>
-          <w:sz w:val="20"/>
-          <w:szCs w:val="20"/>
-        </w:rPr>
-      </w:pPr>
-      <w:r>
-        <w:rPr>
-          <w:bCs/>
+          <w:color w:val="538135" w:themeColor="accent6" w:themeShade="BF"/>
+          <w:sz w:val="20"/>
+          <w:szCs w:val="20"/>
+        </w:rPr>
+      </w:pPr>
+      <w:r>
+        <w:rPr>
+          <w:bCs/>
+          <w:color w:val="538135" w:themeColor="accent6" w:themeShade="BF"/>
           <w:sz w:val="20"/>
           <w:szCs w:val="20"/>
         </w:rPr>
@@ -721,35 +891,64 @@
         <w:spacing w:before="100" w:beforeAutospacing="1" w:after="100" w:afterAutospacing="1"/>
         <w:rPr>
           <w:bCs/>
-          <w:sz w:val="20"/>
-          <w:szCs w:val="20"/>
-        </w:rPr>
-      </w:pPr>
-      <w:r>
-        <w:rPr>
-          <w:bCs/>
+          <w:color w:val="538135" w:themeColor="accent6" w:themeShade="BF"/>
+          <w:sz w:val="20"/>
+          <w:szCs w:val="20"/>
+        </w:rPr>
+      </w:pPr>
+      <w:r>
+        <w:rPr>
+          <w:bCs/>
+          <w:color w:val="538135" w:themeColor="accent6" w:themeShade="BF"/>
           <w:sz w:val="20"/>
           <w:szCs w:val="20"/>
         </w:rPr>
         <w:t xml:space="preserve">-Although there </w:t>
       </w:r>
-      <w:proofErr w:type="gramStart"/>
-      <w:r>
-        <w:rPr>
-          <w:bCs/>
-          <w:sz w:val="20"/>
-          <w:szCs w:val="20"/>
-        </w:rPr>
-        <w:t>is</w:t>
-      </w:r>
-      <w:proofErr w:type="gramEnd"/>
-      <w:r>
-        <w:rPr>
-          <w:bCs/>
-          <w:sz w:val="20"/>
-          <w:szCs w:val="20"/>
-        </w:rPr>
-        <w:t xml:space="preserve"> similar patterns as mentioned before, it makes those deviations less severe. Overall, I would say that it is still normal enough to perform ANOVA. </w:t>
+      <w:r>
+        <w:rPr>
+          <w:bCs/>
+          <w:color w:val="538135" w:themeColor="accent6" w:themeShade="BF"/>
+          <w:sz w:val="20"/>
+          <w:szCs w:val="20"/>
+        </w:rPr>
+        <w:t>are</w:t>
+      </w:r>
+      <w:r>
+        <w:rPr>
+          <w:bCs/>
+          <w:color w:val="538135" w:themeColor="accent6" w:themeShade="BF"/>
+          <w:sz w:val="20"/>
+          <w:szCs w:val="20"/>
+        </w:rPr>
+        <w:t xml:space="preserve"> similar patterns as mentioned before, it makes those deviations</w:t>
+      </w:r>
+      <w:r>
+        <w:rPr>
+          <w:bCs/>
+          <w:color w:val="538135" w:themeColor="accent6" w:themeShade="BF"/>
+          <w:sz w:val="20"/>
+          <w:szCs w:val="20"/>
+        </w:rPr>
+        <w:t xml:space="preserve"> from normality</w:t>
+      </w:r>
+      <w:r>
+        <w:rPr>
+          <w:bCs/>
+          <w:color w:val="538135" w:themeColor="accent6" w:themeShade="BF"/>
+          <w:sz w:val="20"/>
+          <w:szCs w:val="20"/>
+        </w:rPr>
+        <w:t xml:space="preserve"> less severe. </w:t>
+      </w:r>
+      <w:r>
+        <w:rPr>
+          <w:bCs/>
+          <w:color w:val="538135" w:themeColor="accent6" w:themeShade="BF"/>
+          <w:sz w:val="20"/>
+          <w:szCs w:val="20"/>
+        </w:rPr>
+        <w:t>–</w:t>
       </w:r>
     </w:p>
     <w:p>
@@ -758,13 +957,54 @@
         <w:spacing w:before="100" w:beforeAutospacing="1" w:after="100" w:afterAutospacing="1"/>
         <w:rPr>
           <w:bCs/>
-          <w:sz w:val="20"/>
-          <w:szCs w:val="20"/>
-        </w:rPr>
-      </w:pPr>
-      <w:r>
-        <w:rPr>
-          <w:bCs/>
+          <w:color w:val="538135" w:themeColor="accent6" w:themeShade="BF"/>
+          <w:sz w:val="20"/>
+          <w:szCs w:val="20"/>
+        </w:rPr>
+      </w:pPr>
+      <w:r>
+        <w:rPr>
+          <w:bCs/>
+          <w:color w:val="538135" w:themeColor="accent6" w:themeShade="BF"/>
+          <w:sz w:val="20"/>
+          <w:szCs w:val="20"/>
+        </w:rPr>
+        <w:t xml:space="preserve">Overall, I would say that it is still normal enough to perform </w:t>
+      </w:r>
+      <w:r>
+        <w:rPr>
+          <w:bCs/>
+          <w:color w:val="538135" w:themeColor="accent6" w:themeShade="BF"/>
+          <w:sz w:val="20"/>
+          <w:szCs w:val="20"/>
+        </w:rPr>
+        <w:t xml:space="preserve">parametric </w:t>
+      </w:r>
+      <w:r>
+        <w:rPr>
+          <w:bCs/>
+          <w:color w:val="538135" w:themeColor="accent6" w:themeShade="BF"/>
+          <w:sz w:val="20"/>
+          <w:szCs w:val="20"/>
+        </w:rPr>
+        <w:t xml:space="preserve">ANOVA. </w:t>
+      </w:r>
+    </w:p>
+    <w:p>
+      <w:pPr>
+        <w:pStyle w:val="ListParagraph"/>
+        <w:spacing w:before="100" w:beforeAutospacing="1" w:after="100" w:afterAutospacing="1"/>
+        <w:rPr>
+          <w:bCs/>
+          <w:color w:val="538135" w:themeColor="accent6" w:themeShade="BF"/>
+          <w:sz w:val="20"/>
+          <w:szCs w:val="20"/>
+        </w:rPr>
+      </w:pPr>
+      <w:r>
+        <w:rPr>
+          <w:bCs/>
+          <w:color w:val="538135" w:themeColor="accent6" w:themeShade="BF"/>
           <w:sz w:val="20"/>
           <w:szCs w:val="20"/>
         </w:rPr>
@@ -773,6 +1013,7 @@
       <w:r>
         <w:rPr>
           <w:bCs/>
+          <w:color w:val="538135" w:themeColor="accent6" w:themeShade="BF"/>
           <w:sz w:val="20"/>
           <w:szCs w:val="20"/>
         </w:rPr>
@@ -789,6 +1030,7 @@
         <w:spacing w:before="100" w:beforeAutospacing="1" w:after="100" w:afterAutospacing="1"/>
         <w:rPr>
           <w:b/>
+          <w:color w:val="538135" w:themeColor="accent6" w:themeShade="BF"/>
           <w:sz w:val="20"/>
           <w:szCs w:val="20"/>
         </w:rPr>
@@ -796,6 +1038,7 @@
       <w:r>
         <w:rPr>
           <w:b/>
+          <w:color w:val="538135" w:themeColor="accent6" w:themeShade="BF"/>
           <w:sz w:val="20"/>
           <w:szCs w:val="20"/>
         </w:rPr>
@@ -808,13 +1051,15 @@
         <w:spacing w:before="100" w:beforeAutospacing="1" w:after="100" w:afterAutospacing="1"/>
         <w:rPr>
           <w:bCs/>
-          <w:sz w:val="20"/>
-          <w:szCs w:val="20"/>
-        </w:rPr>
-      </w:pPr>
-      <w:r>
-        <w:rPr>
-          <w:bCs/>
+          <w:color w:val="538135" w:themeColor="accent6" w:themeShade="BF"/>
+          <w:sz w:val="20"/>
+          <w:szCs w:val="20"/>
+        </w:rPr>
+      </w:pPr>
+      <w:r>
+        <w:rPr>
+          <w:bCs/>
+          <w:color w:val="538135" w:themeColor="accent6" w:themeShade="BF"/>
           <w:sz w:val="20"/>
           <w:szCs w:val="20"/>
         </w:rPr>
@@ -824,6 +1069,7 @@
       <w:r>
         <w:rPr>
           <w:bCs/>
+          <w:color w:val="538135" w:themeColor="accent6" w:themeShade="BF"/>
           <w:sz w:val="20"/>
           <w:szCs w:val="20"/>
         </w:rPr>
@@ -833,104 +1079,173 @@
       <w:r>
         <w:rPr>
           <w:bCs/>
-          <w:sz w:val="20"/>
-          <w:szCs w:val="20"/>
-        </w:rPr>
-        <w:t xml:space="preserve"> visible. For the boxplots, there are no outliers in any group. </w:t>
+          <w:color w:val="538135" w:themeColor="accent6" w:themeShade="BF"/>
+          <w:sz w:val="20"/>
+          <w:szCs w:val="20"/>
+        </w:rPr>
+        <w:t xml:space="preserve"> visible. For the boxplots, there are no outliers in any group. T</w:t>
+      </w:r>
+      <w:r>
+        <w:rPr>
+          <w:bCs/>
+          <w:color w:val="538135" w:themeColor="accent6" w:themeShade="BF"/>
+          <w:sz w:val="20"/>
+          <w:szCs w:val="20"/>
+        </w:rPr>
+        <w:t>h</w:t>
+      </w:r>
+      <w:r>
+        <w:rPr>
+          <w:bCs/>
+          <w:color w:val="538135" w:themeColor="accent6" w:themeShade="BF"/>
+          <w:sz w:val="20"/>
+          <w:szCs w:val="20"/>
+        </w:rPr>
+        <w:t>e surface group has similar mean and median in the almost center of the IQR</w:t>
+      </w:r>
+      <w:r>
+        <w:rPr>
+          <w:bCs/>
+          <w:color w:val="538135" w:themeColor="accent6" w:themeShade="BF"/>
+          <w:sz w:val="20"/>
+          <w:szCs w:val="20"/>
+        </w:rPr>
+        <w:t xml:space="preserve">. The </w:t>
       </w:r>
       <w:proofErr w:type="spellStart"/>
       <w:r>
         <w:rPr>
           <w:bCs/>
-          <w:sz w:val="20"/>
-          <w:szCs w:val="20"/>
-        </w:rPr>
-        <w:t>THe</w:t>
+          <w:color w:val="538135" w:themeColor="accent6" w:themeShade="BF"/>
+          <w:sz w:val="20"/>
+          <w:szCs w:val="20"/>
+        </w:rPr>
+        <w:t>middepth</w:t>
       </w:r>
       <w:proofErr w:type="spellEnd"/>
       <w:r>
         <w:rPr>
           <w:bCs/>
-          <w:sz w:val="20"/>
-          <w:szCs w:val="20"/>
-        </w:rPr>
-        <w:t xml:space="preserve"> surface group has similar mean and median in the almost center of the IQR</w:t>
-      </w:r>
-      <w:r>
-        <w:rPr>
-          <w:bCs/>
-          <w:sz w:val="20"/>
-          <w:szCs w:val="20"/>
-        </w:rPr>
-        <w:t xml:space="preserve">. The </w:t>
+          <w:color w:val="538135" w:themeColor="accent6" w:themeShade="BF"/>
+          <w:sz w:val="20"/>
+          <w:szCs w:val="20"/>
+        </w:rPr>
+        <w:t xml:space="preserve"> </w:t>
+      </w:r>
+      <w:r>
+        <w:rPr>
+          <w:bCs/>
+          <w:color w:val="538135" w:themeColor="accent6" w:themeShade="BF"/>
+          <w:sz w:val="20"/>
+          <w:szCs w:val="20"/>
+        </w:rPr>
+        <w:t xml:space="preserve">is slightly left skewed </w:t>
+      </w:r>
+      <w:r>
+        <w:rPr>
+          <w:bCs/>
+          <w:color w:val="538135" w:themeColor="accent6" w:themeShade="BF"/>
+          <w:sz w:val="20"/>
+          <w:szCs w:val="20"/>
+        </w:rPr>
+        <w:t>but similar whisker lengths. T</w:t>
+      </w:r>
+      <w:r>
+        <w:rPr>
+          <w:bCs/>
+          <w:color w:val="538135" w:themeColor="accent6" w:themeShade="BF"/>
+          <w:sz w:val="20"/>
+          <w:szCs w:val="20"/>
+        </w:rPr>
+        <w:t>h</w:t>
+      </w:r>
+      <w:r>
+        <w:rPr>
+          <w:bCs/>
+          <w:color w:val="538135" w:themeColor="accent6" w:themeShade="BF"/>
+          <w:sz w:val="20"/>
+          <w:szCs w:val="20"/>
+        </w:rPr>
+        <w:t xml:space="preserve">e bottom group </w:t>
+      </w:r>
+      <w:r>
+        <w:rPr>
+          <w:bCs/>
+          <w:color w:val="538135" w:themeColor="accent6" w:themeShade="BF"/>
+          <w:sz w:val="20"/>
+          <w:szCs w:val="20"/>
+        </w:rPr>
+        <w:t xml:space="preserve">has a median slightly closer to the bottom of the IQR </w:t>
+      </w:r>
+      <w:r>
+        <w:rPr>
+          <w:bCs/>
+          <w:color w:val="538135" w:themeColor="accent6" w:themeShade="BF"/>
+          <w:sz w:val="20"/>
+          <w:szCs w:val="20"/>
+        </w:rPr>
+        <w:t>with</w:t>
+      </w:r>
+      <w:r>
+        <w:rPr>
+          <w:bCs/>
+          <w:color w:val="538135" w:themeColor="accent6" w:themeShade="BF"/>
+          <w:sz w:val="20"/>
+          <w:szCs w:val="20"/>
+        </w:rPr>
+        <w:t xml:space="preserve"> a longer whisker</w:t>
+      </w:r>
+      <w:r>
+        <w:rPr>
+          <w:bCs/>
+          <w:color w:val="538135" w:themeColor="accent6" w:themeShade="BF"/>
+          <w:sz w:val="20"/>
+          <w:szCs w:val="20"/>
+        </w:rPr>
+        <w:t xml:space="preserve"> </w:t>
       </w:r>
       <w:proofErr w:type="spellStart"/>
       <w:r>
         <w:rPr>
           <w:bCs/>
-          <w:sz w:val="20"/>
-          <w:szCs w:val="20"/>
-        </w:rPr>
-        <w:t>middepth</w:t>
+          <w:color w:val="538135" w:themeColor="accent6" w:themeShade="BF"/>
+          <w:sz w:val="20"/>
+          <w:szCs w:val="20"/>
+        </w:rPr>
+        <w:t>on</w:t>
       </w:r>
       <w:proofErr w:type="spellEnd"/>
       <w:r>
         <w:rPr>
           <w:bCs/>
-          <w:sz w:val="20"/>
-          <w:szCs w:val="20"/>
-        </w:rPr>
-        <w:t xml:space="preserve"> has a slightly right skewed median but similar whisker </w:t>
-      </w:r>
-      <w:proofErr w:type="gramStart"/>
-      <w:r>
-        <w:rPr>
-          <w:bCs/>
-          <w:sz w:val="20"/>
-          <w:szCs w:val="20"/>
-        </w:rPr>
-        <w:t>lengths</w:t>
-      </w:r>
-      <w:proofErr w:type="gramEnd"/>
-      <w:r>
-        <w:rPr>
-          <w:bCs/>
-          <w:sz w:val="20"/>
-          <w:szCs w:val="20"/>
-        </w:rPr>
-        <w:t xml:space="preserve">. </w:t>
-      </w:r>
-      <w:proofErr w:type="spellStart"/>
-      <w:r>
-        <w:rPr>
-          <w:bCs/>
-          <w:sz w:val="20"/>
-          <w:szCs w:val="20"/>
-        </w:rPr>
-        <w:t>THe</w:t>
-      </w:r>
-      <w:proofErr w:type="spellEnd"/>
-      <w:r>
-        <w:rPr>
-          <w:bCs/>
-          <w:sz w:val="20"/>
-          <w:szCs w:val="20"/>
-        </w:rPr>
-        <w:t xml:space="preserve"> bottom group is left skewed with a longer whisker but no </w:t>
-      </w:r>
-      <w:proofErr w:type="spellStart"/>
-      <w:r>
-        <w:rPr>
-          <w:bCs/>
-          <w:sz w:val="20"/>
-          <w:szCs w:val="20"/>
-        </w:rPr>
-        <w:t>outliars</w:t>
-      </w:r>
-      <w:proofErr w:type="spellEnd"/>
-      <w:r>
-        <w:rPr>
-          <w:bCs/>
+          <w:color w:val="538135" w:themeColor="accent6" w:themeShade="BF"/>
+          <w:sz w:val="20"/>
+          <w:szCs w:val="20"/>
+        </w:rPr>
+        <w:t xml:space="preserve"> the bottom</w:t>
+      </w:r>
+      <w:r>
+        <w:rPr>
+          <w:bCs/>
+          <w:color w:val="538135" w:themeColor="accent6" w:themeShade="BF"/>
+          <w:sz w:val="20"/>
+          <w:szCs w:val="20"/>
+        </w:rPr>
+        <w:t xml:space="preserve"> but no </w:t>
+      </w:r>
+      <w:r>
+        <w:rPr>
+          <w:bCs/>
+          <w:color w:val="538135" w:themeColor="accent6" w:themeShade="BF"/>
+          <w:sz w:val="20"/>
+          <w:szCs w:val="20"/>
+        </w:rPr>
+        <w:t>outliers</w:t>
+      </w:r>
+      <w:r>
+        <w:rPr>
+          <w:bCs/>
+          <w:color w:val="538135" w:themeColor="accent6" w:themeShade="BF"/>
           <w:sz w:val="20"/>
           <w:szCs w:val="20"/>
         </w:rPr>
@@ -943,139 +1258,19 @@
         <w:spacing w:before="100" w:beforeAutospacing="1" w:after="100" w:afterAutospacing="1"/>
         <w:rPr>
           <w:bCs/>
-          <w:sz w:val="20"/>
-          <w:szCs w:val="20"/>
-        </w:rPr>
-      </w:pPr>
-      <w:r>
-        <w:rPr>
-          <w:bCs/>
+          <w:color w:val="538135" w:themeColor="accent6" w:themeShade="BF"/>
+          <w:sz w:val="20"/>
+          <w:szCs w:val="20"/>
+        </w:rPr>
+      </w:pPr>
+      <w:r>
+        <w:rPr>
+          <w:bCs/>
+          <w:color w:val="538135" w:themeColor="accent6" w:themeShade="BF"/>
           <w:sz w:val="20"/>
           <w:szCs w:val="20"/>
         </w:rPr>
         <w:t xml:space="preserve">-The ratio is 1.75 so the variances are equal. </w:t>
-      </w:r>
-    </w:p>
-    <w:p>
-      <w:pPr>
-        <w:pStyle w:val="ListParagraph"/>
-        <w:spacing w:before="100" w:beforeAutospacing="1" w:after="100" w:afterAutospacing="1"/>
-        <w:rPr>
-          <w:bCs/>
-          <w:sz w:val="20"/>
-          <w:szCs w:val="20"/>
-        </w:rPr>
-      </w:pPr>
-      <w:r>
-        <w:rPr>
-          <w:bCs/>
-          <w:sz w:val="20"/>
-          <w:szCs w:val="20"/>
-        </w:rPr>
-        <w:t xml:space="preserve"> </w:t>
-      </w:r>
-    </w:p>
-    <w:p>
-      <w:pPr>
-        <w:numPr>
-          <w:ilvl w:val="1"/>
-          <w:numId w:val="29"/>
-        </w:numPr>
-        <w:spacing w:before="100" w:beforeAutospacing="1" w:after="100" w:afterAutospacing="1"/>
-        <w:rPr>
-          <w:b/>
-          <w:sz w:val="20"/>
-          <w:szCs w:val="20"/>
-          <w:highlight w:val="green"/>
-        </w:rPr>
-      </w:pPr>
-      <w:r>
-        <w:rPr>
-          <w:b/>
-          <w:sz w:val="20"/>
-          <w:szCs w:val="20"/>
-          <w:highlight w:val="green"/>
-        </w:rPr>
-        <w:t xml:space="preserve">For this example, what is </w:t>
-      </w:r>
-      <w:r>
-        <w:rPr>
-          <w:b/>
-          <w:i/>
-          <w:sz w:val="20"/>
-          <w:szCs w:val="20"/>
-          <w:highlight w:val="green"/>
-        </w:rPr>
-        <w:t>p</w:t>
-      </w:r>
-      <w:r>
-        <w:rPr>
-          <w:b/>
-          <w:sz w:val="20"/>
-          <w:szCs w:val="20"/>
-          <w:highlight w:val="green"/>
-        </w:rPr>
-        <w:t xml:space="preserve"> (the number of levels)?  What is N?   What should your </w:t>
-      </w:r>
-      <w:proofErr w:type="spellStart"/>
-      <w:r>
-        <w:rPr>
-          <w:b/>
-          <w:sz w:val="20"/>
-          <w:szCs w:val="20"/>
-          <w:highlight w:val="green"/>
-        </w:rPr>
-        <w:t>df</w:t>
-      </w:r>
-      <w:r>
-        <w:rPr>
-          <w:b/>
-          <w:sz w:val="20"/>
-          <w:szCs w:val="20"/>
-          <w:highlight w:val="green"/>
-          <w:vertAlign w:val="subscript"/>
-        </w:rPr>
-        <w:t>groups</w:t>
-      </w:r>
-      <w:proofErr w:type="spellEnd"/>
-      <w:r>
-        <w:rPr>
-          <w:b/>
-          <w:sz w:val="20"/>
-          <w:szCs w:val="20"/>
-          <w:highlight w:val="green"/>
-        </w:rPr>
-        <w:t xml:space="preserve"> and </w:t>
-      </w:r>
-      <w:proofErr w:type="spellStart"/>
-      <w:r>
-        <w:rPr>
-          <w:b/>
-          <w:sz w:val="20"/>
-          <w:szCs w:val="20"/>
-          <w:highlight w:val="green"/>
-        </w:rPr>
-        <w:t>df</w:t>
-      </w:r>
-      <w:r>
-        <w:rPr>
-          <w:b/>
-          <w:sz w:val="20"/>
-          <w:szCs w:val="20"/>
-          <w:highlight w:val="green"/>
-          <w:vertAlign w:val="subscript"/>
-        </w:rPr>
-        <w:t>error</w:t>
-      </w:r>
-      <w:proofErr w:type="spellEnd"/>
-      <w:r>
-        <w:rPr>
-          <w:b/>
-          <w:sz w:val="20"/>
-          <w:szCs w:val="20"/>
-          <w:highlight w:val="green"/>
-        </w:rPr>
-        <w:t xml:space="preserve"> be?</w:t>
       </w:r>
     </w:p>
     <w:p>
@@ -1087,25 +1282,20 @@
         </w:numPr>
         <w:spacing w:before="100" w:beforeAutospacing="1" w:after="100" w:afterAutospacing="1"/>
         <w:rPr>
-          <w:sz w:val="20"/>
-          <w:szCs w:val="20"/>
-        </w:rPr>
-      </w:pPr>
-      <w:r>
-        <w:rPr>
-          <w:i/>
-          <w:iCs/>
-          <w:sz w:val="20"/>
-          <w:szCs w:val="20"/>
-        </w:rPr>
-        <w:t>p</w:t>
-      </w:r>
-      <w:r>
-        <w:rPr>
-          <w:sz w:val="20"/>
-          <w:szCs w:val="20"/>
-        </w:rPr>
-        <w:t xml:space="preserve"> = 3</w:t>
+          <w:bCs/>
+          <w:color w:val="538135" w:themeColor="accent6" w:themeShade="BF"/>
+          <w:sz w:val="20"/>
+          <w:szCs w:val="20"/>
+        </w:rPr>
+      </w:pPr>
+      <w:r>
+        <w:rPr>
+          <w:bCs/>
+          <w:color w:val="538135" w:themeColor="accent6" w:themeShade="BF"/>
+          <w:sz w:val="20"/>
+          <w:szCs w:val="20"/>
+        </w:rPr>
+        <w:t xml:space="preserve">Another way to address the assumptions is with a residual plot. </w:t>
       </w:r>
     </w:p>
     <w:p>
@@ -1117,16 +1307,20 @@
         </w:numPr>
         <w:spacing w:before="100" w:beforeAutospacing="1" w:after="100" w:afterAutospacing="1"/>
         <w:rPr>
-          <w:sz w:val="20"/>
-          <w:szCs w:val="20"/>
-        </w:rPr>
-      </w:pPr>
-      <w:r>
-        <w:rPr>
-          <w:sz w:val="20"/>
-          <w:szCs w:val="20"/>
-        </w:rPr>
-        <w:t>N= 30</w:t>
+          <w:bCs/>
+          <w:color w:val="538135" w:themeColor="accent6" w:themeShade="BF"/>
+          <w:sz w:val="20"/>
+          <w:szCs w:val="20"/>
+        </w:rPr>
+      </w:pPr>
+      <w:r>
+        <w:rPr>
+          <w:bCs/>
+          <w:color w:val="538135" w:themeColor="accent6" w:themeShade="BF"/>
+          <w:sz w:val="20"/>
+          <w:szCs w:val="20"/>
+        </w:rPr>
+        <w:t>For both the raw Aldrin and the log aldrin residuals plot, it looks as though the residuals increase as the fitted values increase, but not to the extent of an aggressive triangle shape, so after checking assumptions again we are still okay.</w:t>
       </w:r>
     </w:p>
     <w:p>
@@ -1138,13 +1332,83 @@
         </w:numPr>
         <w:spacing w:before="100" w:beforeAutospacing="1" w:after="100" w:afterAutospacing="1"/>
         <w:rPr>
-          <w:sz w:val="20"/>
-          <w:szCs w:val="20"/>
-        </w:rPr>
-      </w:pPr>
+          <w:bCs/>
+          <w:color w:val="538135" w:themeColor="accent6" w:themeShade="BF"/>
+          <w:sz w:val="20"/>
+          <w:szCs w:val="20"/>
+        </w:rPr>
+      </w:pPr>
+      <w:r>
+        <w:rPr>
+          <w:bCs/>
+          <w:color w:val="538135" w:themeColor="accent6" w:themeShade="BF"/>
+          <w:sz w:val="20"/>
+          <w:szCs w:val="20"/>
+        </w:rPr>
+        <w:t>For the HCB, the plot does not have that triangle shape, so the data still meets the assumption of normality</w:t>
+      </w:r>
+    </w:p>
+    <w:p>
+      <w:pPr>
+        <w:pStyle w:val="ListParagraph"/>
+        <w:spacing w:before="100" w:beforeAutospacing="1" w:after="100" w:afterAutospacing="1"/>
+        <w:rPr>
+          <w:bCs/>
+          <w:sz w:val="20"/>
+          <w:szCs w:val="20"/>
+        </w:rPr>
+      </w:pPr>
+      <w:r>
+        <w:rPr>
+          <w:bCs/>
+          <w:sz w:val="20"/>
+          <w:szCs w:val="20"/>
+        </w:rPr>
+        <w:t xml:space="preserve"> </w:t>
+      </w:r>
+    </w:p>
+    <w:p>
+      <w:pPr>
+        <w:numPr>
+          <w:ilvl w:val="1"/>
+          <w:numId w:val="29"/>
+        </w:numPr>
+        <w:spacing w:before="100" w:beforeAutospacing="1" w:after="100" w:afterAutospacing="1"/>
+        <w:rPr>
+          <w:b/>
+          <w:sz w:val="20"/>
+          <w:szCs w:val="20"/>
+        </w:rPr>
+      </w:pPr>
+      <w:r>
+        <w:rPr>
+          <w:b/>
+          <w:sz w:val="20"/>
+          <w:szCs w:val="20"/>
+        </w:rPr>
+        <w:t xml:space="preserve">For this example, what is </w:t>
+      </w:r>
+      <w:r>
+        <w:rPr>
+          <w:b/>
+          <w:i/>
+          <w:sz w:val="20"/>
+          <w:szCs w:val="20"/>
+        </w:rPr>
+        <w:t>p</w:t>
+      </w:r>
+      <w:r>
+        <w:rPr>
+          <w:b/>
+          <w:sz w:val="20"/>
+          <w:szCs w:val="20"/>
+        </w:rPr>
+        <w:t xml:space="preserve"> (the number of levels)?  What is N?   What should your </w:t>
+      </w:r>
       <w:proofErr w:type="spellStart"/>
       <w:r>
         <w:rPr>
+          <w:b/>
           <w:sz w:val="20"/>
           <w:szCs w:val="20"/>
         </w:rPr>
@@ -1152,6 +1416,7 @@
       </w:r>
       <w:r>
         <w:rPr>
+          <w:b/>
           <w:sz w:val="20"/>
           <w:szCs w:val="20"/>
           <w:vertAlign w:val="subscript"/>
@@ -1161,10 +1426,38 @@
       <w:proofErr w:type="spellEnd"/>
       <w:r>
         <w:rPr>
-          <w:sz w:val="20"/>
-          <w:szCs w:val="20"/>
-        </w:rPr>
-        <w:t xml:space="preserve"> = (p-1) = 2</w:t>
+          <w:b/>
+          <w:sz w:val="20"/>
+          <w:szCs w:val="20"/>
+        </w:rPr>
+        <w:t xml:space="preserve"> and </w:t>
+      </w:r>
+      <w:proofErr w:type="spellStart"/>
+      <w:r>
+        <w:rPr>
+          <w:b/>
+          <w:sz w:val="20"/>
+          <w:szCs w:val="20"/>
+        </w:rPr>
+        <w:t>df</w:t>
+      </w:r>
+      <w:r>
+        <w:rPr>
+          <w:b/>
+          <w:sz w:val="20"/>
+          <w:szCs w:val="20"/>
+          <w:vertAlign w:val="subscript"/>
+        </w:rPr>
+        <w:t>error</w:t>
+      </w:r>
+      <w:proofErr w:type="spellEnd"/>
+      <w:r>
+        <w:rPr>
+          <w:b/>
+          <w:sz w:val="20"/>
+          <w:szCs w:val="20"/>
+        </w:rPr>
+        <w:t xml:space="preserve"> be?</w:t>
       </w:r>
     </w:p>
     <w:p>
@@ -1176,6 +1469,63 @@
         </w:numPr>
         <w:spacing w:before="100" w:beforeAutospacing="1" w:after="100" w:afterAutospacing="1"/>
         <w:rPr>
+          <w:color w:val="538135" w:themeColor="accent6" w:themeShade="BF"/>
+          <w:sz w:val="20"/>
+          <w:szCs w:val="20"/>
+        </w:rPr>
+      </w:pPr>
+      <w:r>
+        <w:rPr>
+          <w:i/>
+          <w:iCs/>
+          <w:color w:val="538135" w:themeColor="accent6" w:themeShade="BF"/>
+          <w:sz w:val="20"/>
+          <w:szCs w:val="20"/>
+        </w:rPr>
+        <w:t>p</w:t>
+      </w:r>
+      <w:r>
+        <w:rPr>
+          <w:color w:val="538135" w:themeColor="accent6" w:themeShade="BF"/>
+          <w:sz w:val="20"/>
+          <w:szCs w:val="20"/>
+        </w:rPr>
+        <w:t xml:space="preserve"> = 3</w:t>
+      </w:r>
+    </w:p>
+    <w:p>
+      <w:pPr>
+        <w:pStyle w:val="ListParagraph"/>
+        <w:numPr>
+          <w:ilvl w:val="0"/>
+          <w:numId w:val="33"/>
+        </w:numPr>
+        <w:spacing w:before="100" w:beforeAutospacing="1" w:after="100" w:afterAutospacing="1"/>
+        <w:rPr>
+          <w:color w:val="538135" w:themeColor="accent6" w:themeShade="BF"/>
+          <w:sz w:val="20"/>
+          <w:szCs w:val="20"/>
+        </w:rPr>
+      </w:pPr>
+      <w:r>
+        <w:rPr>
+          <w:color w:val="538135" w:themeColor="accent6" w:themeShade="BF"/>
+          <w:sz w:val="20"/>
+          <w:szCs w:val="20"/>
+        </w:rPr>
+        <w:t>N= 30</w:t>
+      </w:r>
+    </w:p>
+    <w:p>
+      <w:pPr>
+        <w:pStyle w:val="ListParagraph"/>
+        <w:numPr>
+          <w:ilvl w:val="0"/>
+          <w:numId w:val="33"/>
+        </w:numPr>
+        <w:spacing w:before="100" w:beforeAutospacing="1" w:after="100" w:afterAutospacing="1"/>
+        <w:rPr>
+          <w:color w:val="538135" w:themeColor="accent6" w:themeShade="BF"/>
           <w:sz w:val="20"/>
           <w:szCs w:val="20"/>
         </w:rPr>
@@ -1183,6 +1533,7 @@
       <w:proofErr w:type="spellStart"/>
       <w:r>
         <w:rPr>
+          <w:color w:val="538135" w:themeColor="accent6" w:themeShade="BF"/>
           <w:sz w:val="20"/>
           <w:szCs w:val="20"/>
         </w:rPr>
@@ -1190,15 +1541,59 @@
       </w:r>
       <w:r>
         <w:rPr>
+          <w:color w:val="538135" w:themeColor="accent6" w:themeShade="BF"/>
           <w:sz w:val="20"/>
           <w:szCs w:val="20"/>
           <w:vertAlign w:val="subscript"/>
         </w:rPr>
+        <w:t>groups</w:t>
+      </w:r>
+      <w:proofErr w:type="spellEnd"/>
+      <w:r>
+        <w:rPr>
+          <w:color w:val="538135" w:themeColor="accent6" w:themeShade="BF"/>
+          <w:sz w:val="20"/>
+          <w:szCs w:val="20"/>
+        </w:rPr>
+        <w:t xml:space="preserve"> = (p-1) = 2</w:t>
+      </w:r>
+    </w:p>
+    <w:p>
+      <w:pPr>
+        <w:pStyle w:val="ListParagraph"/>
+        <w:numPr>
+          <w:ilvl w:val="0"/>
+          <w:numId w:val="33"/>
+        </w:numPr>
+        <w:spacing w:before="100" w:beforeAutospacing="1" w:after="100" w:afterAutospacing="1"/>
+        <w:rPr>
+          <w:color w:val="538135" w:themeColor="accent6" w:themeShade="BF"/>
+          <w:sz w:val="20"/>
+          <w:szCs w:val="20"/>
+        </w:rPr>
+      </w:pPr>
+      <w:proofErr w:type="spellStart"/>
+      <w:r>
+        <w:rPr>
+          <w:color w:val="538135" w:themeColor="accent6" w:themeShade="BF"/>
+          <w:sz w:val="20"/>
+          <w:szCs w:val="20"/>
+        </w:rPr>
+        <w:t>df</w:t>
+      </w:r>
+      <w:r>
+        <w:rPr>
+          <w:color w:val="538135" w:themeColor="accent6" w:themeShade="BF"/>
+          <w:sz w:val="20"/>
+          <w:szCs w:val="20"/>
+          <w:vertAlign w:val="subscript"/>
+        </w:rPr>
         <w:t>error</w:t>
       </w:r>
       <w:proofErr w:type="spellEnd"/>
       <w:r>
         <w:rPr>
+          <w:color w:val="538135" w:themeColor="accent6" w:themeShade="BF"/>
           <w:sz w:val="20"/>
           <w:szCs w:val="20"/>
         </w:rPr>
@@ -1296,15 +1691,6 @@
         </w:rPr>
         <w:t xml:space="preserve"> (ng/L).</w:t>
       </w:r>
-    </w:p>
-    <w:p>
-      <w:pPr>
-        <w:spacing w:before="100" w:beforeAutospacing="1" w:after="100" w:afterAutospacing="1"/>
-        <w:rPr>
-          <w:sz w:val="20"/>
-          <w:szCs w:val="20"/>
-        </w:rPr>
-      </w:pPr>
     </w:p>
     <w:tbl>
       <w:tblPr>
@@ -1503,6 +1889,7 @@
               <w:spacing w:before="100" w:beforeAutospacing="1" w:after="100" w:afterAutospacing="1"/>
               <w:rPr>
                 <w:b/>
+                <w:color w:val="538135" w:themeColor="accent6" w:themeShade="BF"/>
                 <w:sz w:val="20"/>
                 <w:szCs w:val="20"/>
               </w:rPr>
@@ -1510,6 +1897,7 @@
             <w:r>
               <w:rPr>
                 <w:b/>
+                <w:color w:val="538135" w:themeColor="accent6" w:themeShade="BF"/>
                 <w:sz w:val="20"/>
                 <w:szCs w:val="20"/>
               </w:rPr>
@@ -1526,6 +1914,7 @@
               <w:spacing w:before="100" w:beforeAutospacing="1" w:after="100" w:afterAutospacing="1"/>
               <w:rPr>
                 <w:b/>
+                <w:color w:val="538135" w:themeColor="accent6" w:themeShade="BF"/>
                 <w:sz w:val="20"/>
                 <w:szCs w:val="20"/>
               </w:rPr>
@@ -1533,6 +1922,7 @@
             <w:r>
               <w:rPr>
                 <w:b/>
+                <w:color w:val="538135" w:themeColor="accent6" w:themeShade="BF"/>
                 <w:sz w:val="20"/>
                 <w:szCs w:val="20"/>
               </w:rPr>
@@ -1549,6 +1939,7 @@
               <w:spacing w:before="100" w:beforeAutospacing="1" w:after="100" w:afterAutospacing="1"/>
               <w:rPr>
                 <w:b/>
+                <w:color w:val="538135" w:themeColor="accent6" w:themeShade="BF"/>
                 <w:sz w:val="20"/>
                 <w:szCs w:val="20"/>
               </w:rPr>
@@ -1556,6 +1947,7 @@
             <w:r>
               <w:rPr>
                 <w:b/>
+                <w:color w:val="538135" w:themeColor="accent6" w:themeShade="BF"/>
                 <w:sz w:val="20"/>
                 <w:szCs w:val="20"/>
               </w:rPr>
@@ -1572,6 +1964,7 @@
               <w:spacing w:before="100" w:beforeAutospacing="1" w:after="100" w:afterAutospacing="1"/>
               <w:rPr>
                 <w:b/>
+                <w:color w:val="538135" w:themeColor="accent6" w:themeShade="BF"/>
                 <w:sz w:val="20"/>
                 <w:szCs w:val="20"/>
               </w:rPr>
@@ -1579,10 +1972,20 @@
             <w:r>
               <w:rPr>
                 <w:b/>
-                <w:sz w:val="20"/>
-                <w:szCs w:val="20"/>
-              </w:rPr>
-              <w:t>4.634</w:t>
+                <w:color w:val="538135" w:themeColor="accent6" w:themeShade="BF"/>
+                <w:sz w:val="20"/>
+                <w:szCs w:val="20"/>
+              </w:rPr>
+              <w:t>4.63</w:t>
+            </w:r>
+            <w:r>
+              <w:rPr>
+                <w:b/>
+                <w:color w:val="538135" w:themeColor="accent6" w:themeShade="BF"/>
+                <w:sz w:val="20"/>
+                <w:szCs w:val="20"/>
+              </w:rPr>
+              <w:t>8</w:t>
             </w:r>
           </w:p>
         </w:tc>
@@ -1595,6 +1998,7 @@
               <w:spacing w:before="100" w:beforeAutospacing="1" w:after="100" w:afterAutospacing="1"/>
               <w:rPr>
                 <w:b/>
+                <w:color w:val="538135" w:themeColor="accent6" w:themeShade="BF"/>
                 <w:sz w:val="20"/>
                 <w:szCs w:val="20"/>
               </w:rPr>
@@ -1602,6 +2006,7 @@
             <w:r>
               <w:rPr>
                 <w:b/>
+                <w:color w:val="538135" w:themeColor="accent6" w:themeShade="BF"/>
                 <w:sz w:val="20"/>
                 <w:szCs w:val="20"/>
               </w:rPr>
@@ -1646,6 +2051,7 @@
               <w:spacing w:before="100" w:beforeAutospacing="1" w:after="100" w:afterAutospacing="1"/>
               <w:rPr>
                 <w:b/>
+                <w:color w:val="538135" w:themeColor="accent6" w:themeShade="BF"/>
                 <w:sz w:val="20"/>
                 <w:szCs w:val="20"/>
               </w:rPr>
@@ -1653,6 +2059,7 @@
             <w:r>
               <w:rPr>
                 <w:b/>
+                <w:color w:val="538135" w:themeColor="accent6" w:themeShade="BF"/>
                 <w:sz w:val="20"/>
                 <w:szCs w:val="20"/>
               </w:rPr>
@@ -1669,6 +2076,7 @@
               <w:spacing w:before="100" w:beforeAutospacing="1" w:after="100" w:afterAutospacing="1"/>
               <w:rPr>
                 <w:b/>
+                <w:color w:val="538135" w:themeColor="accent6" w:themeShade="BF"/>
                 <w:sz w:val="20"/>
                 <w:szCs w:val="20"/>
               </w:rPr>
@@ -1676,6 +2084,7 @@
             <w:r>
               <w:rPr>
                 <w:b/>
+                <w:color w:val="538135" w:themeColor="accent6" w:themeShade="BF"/>
                 <w:sz w:val="20"/>
                 <w:szCs w:val="20"/>
               </w:rPr>
@@ -1692,6 +2101,7 @@
               <w:spacing w:before="100" w:beforeAutospacing="1" w:after="100" w:afterAutospacing="1"/>
               <w:rPr>
                 <w:b/>
+                <w:color w:val="538135" w:themeColor="accent6" w:themeShade="BF"/>
                 <w:sz w:val="20"/>
                 <w:szCs w:val="20"/>
               </w:rPr>
@@ -1699,6 +2109,7 @@
             <w:r>
               <w:rPr>
                 <w:b/>
+                <w:color w:val="538135" w:themeColor="accent6" w:themeShade="BF"/>
                 <w:sz w:val="20"/>
                 <w:szCs w:val="20"/>
               </w:rPr>
@@ -1775,6 +2186,7 @@
               <w:spacing w:before="100" w:beforeAutospacing="1" w:after="100" w:afterAutospacing="1"/>
               <w:rPr>
                 <w:b/>
+                <w:color w:val="538135" w:themeColor="accent6" w:themeShade="BF"/>
                 <w:sz w:val="20"/>
                 <w:szCs w:val="20"/>
               </w:rPr>
@@ -1782,6 +2194,7 @@
             <w:r>
               <w:rPr>
                 <w:b/>
+                <w:color w:val="538135" w:themeColor="accent6" w:themeShade="BF"/>
                 <w:sz w:val="20"/>
                 <w:szCs w:val="20"/>
               </w:rPr>
@@ -1798,6 +2211,7 @@
               <w:spacing w:before="100" w:beforeAutospacing="1" w:after="100" w:afterAutospacing="1"/>
               <w:rPr>
                 <w:b/>
+                <w:color w:val="538135" w:themeColor="accent6" w:themeShade="BF"/>
                 <w:sz w:val="20"/>
                 <w:szCs w:val="20"/>
               </w:rPr>
@@ -1805,6 +2219,7 @@
             <w:r>
               <w:rPr>
                 <w:b/>
+                <w:color w:val="538135" w:themeColor="accent6" w:themeShade="BF"/>
                 <w:sz w:val="20"/>
                 <w:szCs w:val="20"/>
               </w:rPr>
@@ -1866,45 +2281,16 @@
       <w:pPr>
         <w:spacing w:before="100" w:beforeAutospacing="1" w:after="100" w:afterAutospacing="1"/>
         <w:rPr>
-          <w:b/>
-          <w:sz w:val="20"/>
-          <w:szCs w:val="20"/>
-        </w:rPr>
-      </w:pPr>
-    </w:p>
-    <w:p>
-      <w:pPr>
-        <w:spacing w:before="100" w:beforeAutospacing="1" w:after="100" w:afterAutospacing="1"/>
-        <w:rPr>
-          <w:b/>
-          <w:sz w:val="20"/>
-          <w:szCs w:val="20"/>
-        </w:rPr>
-      </w:pPr>
-    </w:p>
-    <w:p>
-      <w:pPr>
-        <w:spacing w:before="100" w:beforeAutospacing="1" w:after="100" w:afterAutospacing="1"/>
-        <w:rPr>
-          <w:b/>
-          <w:sz w:val="20"/>
-          <w:szCs w:val="20"/>
-        </w:rPr>
-      </w:pPr>
-    </w:p>
-    <w:p>
-      <w:pPr>
-        <w:spacing w:before="100" w:beforeAutospacing="1" w:after="100" w:afterAutospacing="1"/>
-        <w:rPr>
-          <w:sz w:val="20"/>
-          <w:szCs w:val="20"/>
-        </w:rPr>
-      </w:pPr>
-      <w:r>
-        <w:rPr>
-          <w:sz w:val="20"/>
-          <w:szCs w:val="20"/>
-        </w:rPr>
+          <w:sz w:val="20"/>
+          <w:szCs w:val="20"/>
+        </w:rPr>
+      </w:pPr>
+      <w:r>
+        <w:rPr>
+          <w:sz w:val="20"/>
+          <w:szCs w:val="20"/>
+        </w:rPr>
+        <w:lastRenderedPageBreak/>
         <w:t xml:space="preserve">Table 2.  Results of a one-way ANOVA testing the effect of water depth on </w:t>
       </w:r>
       <w:r>
@@ -2121,6 +2507,7 @@
               <w:spacing w:before="100" w:beforeAutospacing="1" w:after="100" w:afterAutospacing="1"/>
               <w:rPr>
                 <w:b/>
+                <w:color w:val="538135" w:themeColor="accent6" w:themeShade="BF"/>
                 <w:sz w:val="20"/>
                 <w:szCs w:val="20"/>
               </w:rPr>
@@ -2128,6 +2515,7 @@
             <w:r>
               <w:rPr>
                 <w:b/>
+                <w:color w:val="538135" w:themeColor="accent6" w:themeShade="BF"/>
                 <w:sz w:val="20"/>
                 <w:szCs w:val="20"/>
               </w:rPr>
@@ -2144,6 +2532,7 @@
               <w:spacing w:before="100" w:beforeAutospacing="1" w:after="100" w:afterAutospacing="1"/>
               <w:rPr>
                 <w:b/>
+                <w:color w:val="538135" w:themeColor="accent6" w:themeShade="BF"/>
                 <w:sz w:val="20"/>
                 <w:szCs w:val="20"/>
               </w:rPr>
@@ -2151,6 +2540,7 @@
             <w:r>
               <w:rPr>
                 <w:b/>
+                <w:color w:val="538135" w:themeColor="accent6" w:themeShade="BF"/>
                 <w:sz w:val="20"/>
                 <w:szCs w:val="20"/>
               </w:rPr>
@@ -2167,6 +2557,7 @@
               <w:spacing w:before="100" w:beforeAutospacing="1" w:after="100" w:afterAutospacing="1"/>
               <w:rPr>
                 <w:b/>
+                <w:color w:val="538135" w:themeColor="accent6" w:themeShade="BF"/>
                 <w:sz w:val="20"/>
                 <w:szCs w:val="20"/>
               </w:rPr>
@@ -2174,6 +2565,7 @@
             <w:r>
               <w:rPr>
                 <w:b/>
+                <w:color w:val="538135" w:themeColor="accent6" w:themeShade="BF"/>
                 <w:sz w:val="20"/>
                 <w:szCs w:val="20"/>
               </w:rPr>
@@ -2190,6 +2582,7 @@
               <w:spacing w:before="100" w:beforeAutospacing="1" w:after="100" w:afterAutospacing="1"/>
               <w:rPr>
                 <w:b/>
+                <w:color w:val="538135" w:themeColor="accent6" w:themeShade="BF"/>
                 <w:sz w:val="20"/>
                 <w:szCs w:val="20"/>
               </w:rPr>
@@ -2197,6 +2590,7 @@
             <w:r>
               <w:rPr>
                 <w:b/>
+                <w:color w:val="538135" w:themeColor="accent6" w:themeShade="BF"/>
                 <w:sz w:val="20"/>
                 <w:szCs w:val="20"/>
               </w:rPr>
@@ -2213,6 +2607,7 @@
               <w:spacing w:before="100" w:beforeAutospacing="1" w:after="100" w:afterAutospacing="1"/>
               <w:rPr>
                 <w:b/>
+                <w:color w:val="538135" w:themeColor="accent6" w:themeShade="BF"/>
                 <w:sz w:val="20"/>
                 <w:szCs w:val="20"/>
               </w:rPr>
@@ -2220,6 +2615,7 @@
             <w:r>
               <w:rPr>
                 <w:b/>
+                <w:color w:val="538135" w:themeColor="accent6" w:themeShade="BF"/>
                 <w:sz w:val="20"/>
                 <w:szCs w:val="20"/>
               </w:rPr>
@@ -2264,6 +2660,7 @@
               <w:spacing w:before="100" w:beforeAutospacing="1" w:after="100" w:afterAutospacing="1"/>
               <w:rPr>
                 <w:b/>
+                <w:color w:val="538135" w:themeColor="accent6" w:themeShade="BF"/>
                 <w:sz w:val="20"/>
                 <w:szCs w:val="20"/>
               </w:rPr>
@@ -2271,6 +2668,7 @@
             <w:r>
               <w:rPr>
                 <w:b/>
+                <w:color w:val="538135" w:themeColor="accent6" w:themeShade="BF"/>
                 <w:sz w:val="20"/>
                 <w:szCs w:val="20"/>
               </w:rPr>
@@ -2287,6 +2685,7 @@
               <w:spacing w:before="100" w:beforeAutospacing="1" w:after="100" w:afterAutospacing="1"/>
               <w:rPr>
                 <w:b/>
+                <w:color w:val="538135" w:themeColor="accent6" w:themeShade="BF"/>
                 <w:sz w:val="20"/>
                 <w:szCs w:val="20"/>
               </w:rPr>
@@ -2294,6 +2693,7 @@
             <w:r>
               <w:rPr>
                 <w:b/>
+                <w:color w:val="538135" w:themeColor="accent6" w:themeShade="BF"/>
                 <w:sz w:val="20"/>
                 <w:szCs w:val="20"/>
               </w:rPr>
@@ -2310,6 +2710,7 @@
               <w:spacing w:before="100" w:beforeAutospacing="1" w:after="100" w:afterAutospacing="1"/>
               <w:rPr>
                 <w:b/>
+                <w:color w:val="538135" w:themeColor="accent6" w:themeShade="BF"/>
                 <w:sz w:val="20"/>
                 <w:szCs w:val="20"/>
               </w:rPr>
@@ -2317,6 +2718,7 @@
             <w:r>
               <w:rPr>
                 <w:b/>
+                <w:color w:val="538135" w:themeColor="accent6" w:themeShade="BF"/>
                 <w:sz w:val="20"/>
                 <w:szCs w:val="20"/>
               </w:rPr>
@@ -2393,6 +2795,7 @@
               <w:spacing w:before="100" w:beforeAutospacing="1" w:after="100" w:afterAutospacing="1"/>
               <w:rPr>
                 <w:b/>
+                <w:color w:val="538135" w:themeColor="accent6" w:themeShade="BF"/>
                 <w:sz w:val="20"/>
                 <w:szCs w:val="20"/>
               </w:rPr>
@@ -2400,6 +2803,7 @@
             <w:r>
               <w:rPr>
                 <w:b/>
+                <w:color w:val="538135" w:themeColor="accent6" w:themeShade="BF"/>
                 <w:sz w:val="20"/>
                 <w:szCs w:val="20"/>
               </w:rPr>
@@ -2416,6 +2820,7 @@
               <w:spacing w:before="100" w:beforeAutospacing="1" w:after="100" w:afterAutospacing="1"/>
               <w:rPr>
                 <w:b/>
+                <w:color w:val="538135" w:themeColor="accent6" w:themeShade="BF"/>
                 <w:sz w:val="20"/>
                 <w:szCs w:val="20"/>
               </w:rPr>
@@ -2423,6 +2828,7 @@
             <w:r>
               <w:rPr>
                 <w:b/>
+                <w:color w:val="538135" w:themeColor="accent6" w:themeShade="BF"/>
                 <w:sz w:val="20"/>
                 <w:szCs w:val="20"/>
               </w:rPr>
@@ -2440,6 +2846,7 @@
               <w:spacing w:before="100" w:beforeAutospacing="1" w:after="100" w:afterAutospacing="1"/>
               <w:rPr>
                 <w:b/>
+                <w:color w:val="538135" w:themeColor="accent6" w:themeShade="BF"/>
                 <w:sz w:val="20"/>
                 <w:szCs w:val="20"/>
               </w:rPr>
@@ -2480,16 +2887,6 @@
         </w:tc>
       </w:tr>
     </w:tbl>
-    <w:p>
-      <w:pPr>
-        <w:spacing w:before="100" w:beforeAutospacing="1" w:after="100" w:afterAutospacing="1"/>
-        <w:rPr>
-          <w:b/>
-          <w:sz w:val="20"/>
-          <w:szCs w:val="20"/>
-        </w:rPr>
-      </w:pPr>
-    </w:p>
     <w:p>
       <w:pPr>
         <w:spacing w:before="100" w:beforeAutospacing="1" w:after="100" w:afterAutospacing="1"/>
@@ -2703,6 +3100,7 @@
               <w:spacing w:before="100" w:beforeAutospacing="1" w:after="100" w:afterAutospacing="1"/>
               <w:rPr>
                 <w:b/>
+                <w:color w:val="538135" w:themeColor="accent6" w:themeShade="BF"/>
                 <w:sz w:val="20"/>
                 <w:szCs w:val="20"/>
               </w:rPr>
@@ -2710,6 +3108,7 @@
             <w:r>
               <w:rPr>
                 <w:b/>
+                <w:color w:val="538135" w:themeColor="accent6" w:themeShade="BF"/>
                 <w:sz w:val="20"/>
                 <w:szCs w:val="20"/>
               </w:rPr>
@@ -2726,6 +3125,7 @@
               <w:spacing w:before="100" w:beforeAutospacing="1" w:after="100" w:afterAutospacing="1"/>
               <w:rPr>
                 <w:b/>
+                <w:color w:val="538135" w:themeColor="accent6" w:themeShade="BF"/>
                 <w:sz w:val="20"/>
                 <w:szCs w:val="20"/>
               </w:rPr>
@@ -2733,6 +3133,7 @@
             <w:r>
               <w:rPr>
                 <w:b/>
+                <w:color w:val="538135" w:themeColor="accent6" w:themeShade="BF"/>
                 <w:sz w:val="20"/>
                 <w:szCs w:val="20"/>
               </w:rPr>
@@ -2749,6 +3150,7 @@
               <w:spacing w:before="100" w:beforeAutospacing="1" w:after="100" w:afterAutospacing="1"/>
               <w:rPr>
                 <w:b/>
+                <w:color w:val="538135" w:themeColor="accent6" w:themeShade="BF"/>
                 <w:sz w:val="20"/>
                 <w:szCs w:val="20"/>
               </w:rPr>
@@ -2756,6 +3158,7 @@
             <w:r>
               <w:rPr>
                 <w:b/>
+                <w:color w:val="538135" w:themeColor="accent6" w:themeShade="BF"/>
                 <w:sz w:val="20"/>
                 <w:szCs w:val="20"/>
               </w:rPr>
@@ -2772,6 +3175,7 @@
               <w:spacing w:before="100" w:beforeAutospacing="1" w:after="100" w:afterAutospacing="1"/>
               <w:rPr>
                 <w:b/>
+                <w:color w:val="538135" w:themeColor="accent6" w:themeShade="BF"/>
                 <w:sz w:val="20"/>
                 <w:szCs w:val="20"/>
               </w:rPr>
@@ -2779,6 +3183,7 @@
             <w:r>
               <w:rPr>
                 <w:b/>
+                <w:color w:val="538135" w:themeColor="accent6" w:themeShade="BF"/>
                 <w:sz w:val="20"/>
                 <w:szCs w:val="20"/>
               </w:rPr>
@@ -2795,6 +3200,7 @@
               <w:spacing w:before="100" w:beforeAutospacing="1" w:after="100" w:afterAutospacing="1"/>
               <w:rPr>
                 <w:b/>
+                <w:color w:val="538135" w:themeColor="accent6" w:themeShade="BF"/>
                 <w:sz w:val="20"/>
                 <w:szCs w:val="20"/>
               </w:rPr>
@@ -2802,6 +3208,7 @@
             <w:r>
               <w:rPr>
                 <w:b/>
+                <w:color w:val="538135" w:themeColor="accent6" w:themeShade="BF"/>
                 <w:sz w:val="20"/>
                 <w:szCs w:val="20"/>
               </w:rPr>
@@ -2846,6 +3253,7 @@
               <w:spacing w:before="100" w:beforeAutospacing="1" w:after="100" w:afterAutospacing="1"/>
               <w:rPr>
                 <w:b/>
+                <w:color w:val="538135" w:themeColor="accent6" w:themeShade="BF"/>
                 <w:sz w:val="20"/>
                 <w:szCs w:val="20"/>
               </w:rPr>
@@ -2853,6 +3261,7 @@
             <w:r>
               <w:rPr>
                 <w:b/>
+                <w:color w:val="538135" w:themeColor="accent6" w:themeShade="BF"/>
                 <w:sz w:val="20"/>
                 <w:szCs w:val="20"/>
               </w:rPr>
@@ -2869,6 +3278,7 @@
               <w:spacing w:before="100" w:beforeAutospacing="1" w:after="100" w:afterAutospacing="1"/>
               <w:rPr>
                 <w:b/>
+                <w:color w:val="538135" w:themeColor="accent6" w:themeShade="BF"/>
                 <w:sz w:val="20"/>
                 <w:szCs w:val="20"/>
               </w:rPr>
@@ -2876,6 +3286,7 @@
             <w:r>
               <w:rPr>
                 <w:b/>
+                <w:color w:val="538135" w:themeColor="accent6" w:themeShade="BF"/>
                 <w:sz w:val="20"/>
                 <w:szCs w:val="20"/>
               </w:rPr>
@@ -2892,6 +3303,7 @@
               <w:spacing w:before="100" w:beforeAutospacing="1" w:after="100" w:afterAutospacing="1"/>
               <w:rPr>
                 <w:b/>
+                <w:color w:val="538135" w:themeColor="accent6" w:themeShade="BF"/>
                 <w:sz w:val="20"/>
                 <w:szCs w:val="20"/>
               </w:rPr>
@@ -2899,6 +3311,7 @@
             <w:r>
               <w:rPr>
                 <w:b/>
+                <w:color w:val="538135" w:themeColor="accent6" w:themeShade="BF"/>
                 <w:sz w:val="20"/>
                 <w:szCs w:val="20"/>
               </w:rPr>
@@ -2916,6 +3329,7 @@
               <w:spacing w:before="100" w:beforeAutospacing="1" w:after="100" w:afterAutospacing="1"/>
               <w:rPr>
                 <w:b/>
+                <w:color w:val="538135" w:themeColor="accent6" w:themeShade="BF"/>
                 <w:sz w:val="20"/>
                 <w:szCs w:val="20"/>
               </w:rPr>
@@ -2932,6 +3346,7 @@
               <w:spacing w:before="100" w:beforeAutospacing="1" w:after="100" w:afterAutospacing="1"/>
               <w:rPr>
                 <w:b/>
+                <w:color w:val="538135" w:themeColor="accent6" w:themeShade="BF"/>
                 <w:sz w:val="20"/>
                 <w:szCs w:val="20"/>
               </w:rPr>
@@ -2975,6 +3390,7 @@
               <w:spacing w:before="100" w:beforeAutospacing="1" w:after="100" w:afterAutospacing="1"/>
               <w:rPr>
                 <w:b/>
+                <w:color w:val="538135" w:themeColor="accent6" w:themeShade="BF"/>
                 <w:sz w:val="20"/>
                 <w:szCs w:val="20"/>
               </w:rPr>
@@ -2982,6 +3398,7 @@
             <w:r>
               <w:rPr>
                 <w:b/>
+                <w:color w:val="538135" w:themeColor="accent6" w:themeShade="BF"/>
                 <w:sz w:val="20"/>
                 <w:szCs w:val="20"/>
               </w:rPr>
@@ -2998,6 +3415,7 @@
               <w:spacing w:before="100" w:beforeAutospacing="1" w:after="100" w:afterAutospacing="1"/>
               <w:rPr>
                 <w:b/>
+                <w:color w:val="538135" w:themeColor="accent6" w:themeShade="BF"/>
                 <w:sz w:val="20"/>
                 <w:szCs w:val="20"/>
               </w:rPr>
@@ -3005,6 +3423,7 @@
             <w:r>
               <w:rPr>
                 <w:b/>
+                <w:color w:val="538135" w:themeColor="accent6" w:themeShade="BF"/>
                 <w:sz w:val="20"/>
                 <w:szCs w:val="20"/>
               </w:rPr>
@@ -3022,6 +3441,7 @@
               <w:spacing w:before="100" w:beforeAutospacing="1" w:after="100" w:afterAutospacing="1"/>
               <w:rPr>
                 <w:b/>
+                <w:color w:val="538135" w:themeColor="accent6" w:themeShade="BF"/>
                 <w:sz w:val="20"/>
                 <w:szCs w:val="20"/>
               </w:rPr>
@@ -3038,6 +3458,7 @@
               <w:spacing w:before="100" w:beforeAutospacing="1" w:after="100" w:afterAutospacing="1"/>
               <w:rPr>
                 <w:b/>
+                <w:color w:val="538135" w:themeColor="accent6" w:themeShade="BF"/>
                 <w:sz w:val="20"/>
                 <w:szCs w:val="20"/>
               </w:rPr>
@@ -3054,6 +3475,7 @@
               <w:spacing w:before="100" w:beforeAutospacing="1" w:after="100" w:afterAutospacing="1"/>
               <w:rPr>
                 <w:b/>
+                <w:color w:val="538135" w:themeColor="accent6" w:themeShade="BF"/>
                 <w:sz w:val="20"/>
                 <w:szCs w:val="20"/>
               </w:rPr>
@@ -3066,118 +3488,128 @@
       <w:pPr>
         <w:spacing w:before="100" w:beforeAutospacing="1" w:after="100" w:afterAutospacing="1"/>
         <w:rPr>
-          <w:b/>
-          <w:sz w:val="20"/>
-          <w:szCs w:val="20"/>
-        </w:rPr>
-      </w:pPr>
+          <w:sz w:val="20"/>
+          <w:szCs w:val="20"/>
+        </w:rPr>
+      </w:pPr>
+      <w:r>
+        <w:rPr>
+          <w:sz w:val="20"/>
+          <w:szCs w:val="20"/>
+        </w:rPr>
+        <w:t>Although we have now established that there is a statistical difference between the group means for log</w:t>
+      </w:r>
+      <w:r>
+        <w:rPr>
+          <w:sz w:val="20"/>
+          <w:szCs w:val="20"/>
+          <w:vertAlign w:val="subscript"/>
+        </w:rPr>
+        <w:t>10</w:t>
+      </w:r>
+      <w:r>
+        <w:rPr>
+          <w:sz w:val="20"/>
+          <w:szCs w:val="20"/>
+        </w:rPr>
+        <w:t xml:space="preserve"> transformed aldrin concentrations, we do not yet know which group(s) are different from which other(s). For this data a Tukey multiple comparison test (to determine which depth groups are different from each other, </w:t>
+      </w:r>
+      <w:r>
+        <w:rPr>
+          <w:i/>
+          <w:iCs/>
+          <w:sz w:val="20"/>
+          <w:szCs w:val="20"/>
+        </w:rPr>
+        <w:t>in terms of log</w:t>
+      </w:r>
+      <w:r>
+        <w:rPr>
+          <w:i/>
+          <w:iCs/>
+          <w:sz w:val="20"/>
+          <w:szCs w:val="20"/>
+          <w:vertAlign w:val="subscript"/>
+        </w:rPr>
+        <w:t>10</w:t>
+      </w:r>
+      <w:r>
+        <w:rPr>
+          <w:i/>
+          <w:iCs/>
+          <w:sz w:val="20"/>
+          <w:szCs w:val="20"/>
+        </w:rPr>
+        <w:t xml:space="preserve"> transformed aldrin concentration</w:t>
+      </w:r>
+      <w:r>
+        <w:rPr>
+          <w:sz w:val="20"/>
+          <w:szCs w:val="20"/>
+        </w:rPr>
+        <w:t xml:space="preserve">) is appropriate. </w:t>
+      </w:r>
     </w:p>
     <w:p>
       <w:pPr>
         <w:spacing w:before="100" w:beforeAutospacing="1" w:after="100" w:afterAutospacing="1"/>
         <w:rPr>
-          <w:sz w:val="20"/>
-          <w:szCs w:val="20"/>
-        </w:rPr>
-      </w:pPr>
-      <w:r>
-        <w:rPr>
-          <w:sz w:val="20"/>
-          <w:szCs w:val="20"/>
-        </w:rPr>
-        <w:t>Although we have now established that there is a statistical difference between the group means for log</w:t>
-      </w:r>
-      <w:r>
-        <w:rPr>
-          <w:sz w:val="20"/>
-          <w:szCs w:val="20"/>
-          <w:vertAlign w:val="subscript"/>
-        </w:rPr>
-        <w:t>10</w:t>
-      </w:r>
-      <w:r>
-        <w:rPr>
-          <w:sz w:val="20"/>
-          <w:szCs w:val="20"/>
-        </w:rPr>
-        <w:t xml:space="preserve"> transformed aldrin concentrations, we do not yet know which group(s) are different from which other(s). For this data a Tukey multiple comparison test (to determine which depth groups are different from each other, </w:t>
-      </w:r>
-      <w:r>
-        <w:rPr>
-          <w:i/>
-          <w:iCs/>
-          <w:sz w:val="20"/>
-          <w:szCs w:val="20"/>
-        </w:rPr>
-        <w:t>in terms of log</w:t>
-      </w:r>
-      <w:r>
-        <w:rPr>
-          <w:i/>
-          <w:iCs/>
-          <w:sz w:val="20"/>
-          <w:szCs w:val="20"/>
-          <w:vertAlign w:val="subscript"/>
-        </w:rPr>
-        <w:t>10</w:t>
-      </w:r>
-      <w:r>
-        <w:rPr>
-          <w:i/>
-          <w:iCs/>
-          <w:sz w:val="20"/>
-          <w:szCs w:val="20"/>
-        </w:rPr>
-        <w:t xml:space="preserve"> transformed aldrin concentration</w:t>
-      </w:r>
-      <w:r>
-        <w:rPr>
-          <w:sz w:val="20"/>
-          <w:szCs w:val="20"/>
-        </w:rPr>
-        <w:t xml:space="preserve">) is appropriate. </w:t>
+          <w:b/>
+          <w:sz w:val="20"/>
+          <w:szCs w:val="20"/>
+        </w:rPr>
+      </w:pPr>
+      <w:r>
+        <w:rPr>
+          <w:sz w:val="20"/>
+          <w:szCs w:val="20"/>
+        </w:rPr>
+        <w:t xml:space="preserve">Perform a Tukey-Kramer Honestly Significant Difference (HSD) pairwise comparison of group means. </w:t>
+      </w:r>
+      <w:r>
+        <w:rPr>
+          <w:b/>
+          <w:sz w:val="20"/>
+          <w:szCs w:val="20"/>
+        </w:rPr>
+        <w:t xml:space="preserve">Which pairs are significantly different?  </w:t>
+      </w:r>
+      <w:r>
+        <w:rPr>
+          <w:sz w:val="20"/>
+          <w:szCs w:val="20"/>
+        </w:rPr>
+        <w:t>Make sure you are looking at the correct response variable.</w:t>
       </w:r>
     </w:p>
     <w:p>
       <w:pPr>
         <w:spacing w:before="100" w:beforeAutospacing="1" w:after="100" w:afterAutospacing="1"/>
         <w:rPr>
+          <w:bCs/>
+          <w:color w:val="538135" w:themeColor="accent6" w:themeShade="BF"/>
+          <w:sz w:val="20"/>
+          <w:szCs w:val="20"/>
+        </w:rPr>
+      </w:pPr>
+      <w:r>
+        <w:rPr>
           <w:b/>
-          <w:sz w:val="20"/>
-          <w:szCs w:val="20"/>
-        </w:rPr>
-      </w:pPr>
-      <w:r>
-        <w:rPr>
-          <w:sz w:val="20"/>
-          <w:szCs w:val="20"/>
-        </w:rPr>
-        <w:t xml:space="preserve">Perform a Tukey-Kramer Honestly Significant Difference (HSD) pairwise comparison of group means. </w:t>
-      </w:r>
-      <w:r>
-        <w:rPr>
-          <w:b/>
-          <w:sz w:val="20"/>
-          <w:szCs w:val="20"/>
-        </w:rPr>
-        <w:t xml:space="preserve">Which pairs are significantly different?  </w:t>
-      </w:r>
-      <w:r>
-        <w:rPr>
-          <w:sz w:val="20"/>
-          <w:szCs w:val="20"/>
-        </w:rPr>
-        <w:t>Make sure you are looking at the correct response variable.</w:t>
-      </w:r>
-    </w:p>
-    <w:p>
-      <w:pPr>
-        <w:spacing w:before="100" w:beforeAutospacing="1" w:after="100" w:afterAutospacing="1"/>
-        <w:rPr>
-          <w:sz w:val="20"/>
-          <w:szCs w:val="20"/>
-        </w:rPr>
-      </w:pPr>
+          <w:color w:val="538135" w:themeColor="accent6" w:themeShade="BF"/>
+          <w:sz w:val="20"/>
+          <w:szCs w:val="20"/>
+        </w:rPr>
+        <w:t>-</w:t>
+      </w:r>
+      <w:r>
+        <w:rPr>
+          <w:bCs/>
+          <w:color w:val="538135" w:themeColor="accent6" w:themeShade="BF"/>
+          <w:sz w:val="20"/>
+          <w:szCs w:val="20"/>
+        </w:rPr>
+        <w:t>The only pair that is significantly different is the Bottom and the surface group (with p&lt; 0.00684)</w:t>
+      </w:r>
     </w:p>
     <w:p>
       <w:pPr>
@@ -3220,23 +3652,496 @@
     </w:p>
     <w:p>
       <w:pPr>
+        <w:pStyle w:val="ListParagraph"/>
+        <w:numPr>
+          <w:ilvl w:val="0"/>
+          <w:numId w:val="34"/>
+        </w:numPr>
         <w:spacing w:before="100" w:beforeAutospacing="1" w:after="100" w:afterAutospacing="1"/>
         <w:rPr>
-          <w:b/>
-          <w:sz w:val="20"/>
-          <w:szCs w:val="20"/>
-        </w:rPr>
-      </w:pPr>
+          <w:rFonts w:ascii="Times New Roman" w:hAnsi="Times New Roman" w:cs="Times New Roman"/>
+          <w:bCs/>
+          <w:color w:val="538135" w:themeColor="accent6" w:themeShade="BF"/>
+          <w:sz w:val="20"/>
+          <w:szCs w:val="20"/>
+        </w:rPr>
+      </w:pPr>
+      <w:r>
+        <w:rPr>
+          <w:rFonts w:ascii="Times New Roman" w:hAnsi="Times New Roman" w:cs="Times New Roman"/>
+          <w:bCs/>
+          <w:color w:val="538135" w:themeColor="accent6" w:themeShade="BF"/>
+          <w:sz w:val="20"/>
+          <w:szCs w:val="20"/>
+        </w:rPr>
+        <w:t xml:space="preserve">The </w:t>
+      </w:r>
+      <w:r>
+        <w:rPr>
+          <w:rFonts w:ascii="Times New Roman" w:hAnsi="Times New Roman" w:cs="Times New Roman"/>
+          <w:color w:val="538135" w:themeColor="accent6" w:themeShade="BF"/>
+          <w:sz w:val="20"/>
+          <w:szCs w:val="20"/>
+        </w:rPr>
+        <w:t>log</w:t>
+      </w:r>
+      <w:r>
+        <w:rPr>
+          <w:rFonts w:ascii="Times New Roman" w:hAnsi="Times New Roman" w:cs="Times New Roman"/>
+          <w:color w:val="538135" w:themeColor="accent6" w:themeShade="BF"/>
+          <w:sz w:val="20"/>
+          <w:szCs w:val="20"/>
+          <w:vertAlign w:val="subscript"/>
+        </w:rPr>
+        <w:t>10</w:t>
+      </w:r>
+      <w:r>
+        <w:rPr>
+          <w:rFonts w:ascii="Times New Roman" w:hAnsi="Times New Roman" w:cs="Times New Roman"/>
+          <w:color w:val="538135" w:themeColor="accent6" w:themeShade="BF"/>
+          <w:sz w:val="20"/>
+          <w:szCs w:val="20"/>
+        </w:rPr>
+        <w:t xml:space="preserve"> transformed aldrin concentration</w:t>
+      </w:r>
+      <w:r>
+        <w:rPr>
+          <w:rFonts w:ascii="Times New Roman" w:hAnsi="Times New Roman" w:cs="Times New Roman"/>
+          <w:color w:val="538135" w:themeColor="accent6" w:themeShade="BF"/>
+          <w:sz w:val="20"/>
+          <w:szCs w:val="20"/>
+        </w:rPr>
+        <w:t>s</w:t>
+      </w:r>
+      <w:r>
+        <w:rPr>
+          <w:rFonts w:ascii="Times New Roman" w:hAnsi="Times New Roman" w:cs="Times New Roman"/>
+          <w:color w:val="538135" w:themeColor="accent6" w:themeShade="BF"/>
+          <w:sz w:val="20"/>
+          <w:szCs w:val="20"/>
+        </w:rPr>
+        <w:t xml:space="preserve"> </w:t>
+      </w:r>
+      <w:r>
+        <w:rPr>
+          <w:rFonts w:ascii="Times New Roman" w:hAnsi="Times New Roman" w:cs="Times New Roman"/>
+          <w:color w:val="538135" w:themeColor="accent6" w:themeShade="BF"/>
+          <w:sz w:val="20"/>
+          <w:szCs w:val="20"/>
+        </w:rPr>
+        <w:t>varied significantly with depth (One-way ANOVA</w:t>
+      </w:r>
+      <w:r>
+        <w:rPr>
+          <w:rFonts w:ascii="Times New Roman" w:hAnsi="Times New Roman" w:cs="Times New Roman"/>
+          <w:color w:val="538135" w:themeColor="accent6" w:themeShade="BF"/>
+          <w:sz w:val="20"/>
+          <w:szCs w:val="20"/>
+        </w:rPr>
+        <w:t>: F</w:t>
+      </w:r>
+      <w:r>
+        <w:rPr>
+          <w:rFonts w:ascii="Times New Roman" w:hAnsi="Times New Roman" w:cs="Times New Roman"/>
+          <w:color w:val="538135" w:themeColor="accent6" w:themeShade="BF"/>
+          <w:sz w:val="20"/>
+          <w:szCs w:val="20"/>
+          <w:vertAlign w:val="subscript"/>
+        </w:rPr>
+        <w:t>2,27</w:t>
+      </w:r>
+      <w:r>
+        <w:rPr>
+          <w:rFonts w:ascii="Times New Roman" w:hAnsi="Times New Roman" w:cs="Times New Roman"/>
+          <w:color w:val="538135" w:themeColor="accent6" w:themeShade="BF"/>
+          <w:sz w:val="20"/>
+          <w:szCs w:val="20"/>
+        </w:rPr>
+        <w:t>= 5.59, p = 0.00929</w:t>
+      </w:r>
+      <w:r>
+        <w:rPr>
+          <w:rFonts w:ascii="Times New Roman" w:hAnsi="Times New Roman" w:cs="Times New Roman"/>
+          <w:color w:val="538135" w:themeColor="accent6" w:themeShade="BF"/>
+          <w:sz w:val="20"/>
+          <w:szCs w:val="20"/>
+        </w:rPr>
+        <w:t>)</w:t>
+      </w:r>
     </w:p>
     <w:p>
       <w:pPr>
+        <w:pStyle w:val="ListParagraph"/>
+        <w:numPr>
+          <w:ilvl w:val="0"/>
+          <w:numId w:val="34"/>
+        </w:numPr>
         <w:spacing w:before="100" w:beforeAutospacing="1" w:after="100" w:afterAutospacing="1"/>
         <w:rPr>
-          <w:b/>
-          <w:sz w:val="20"/>
-          <w:szCs w:val="20"/>
-        </w:rPr>
-      </w:pPr>
+          <w:rFonts w:ascii="Times New Roman" w:hAnsi="Times New Roman" w:cs="Times New Roman"/>
+          <w:bCs/>
+          <w:color w:val="538135" w:themeColor="accent6" w:themeShade="BF"/>
+          <w:sz w:val="20"/>
+          <w:szCs w:val="20"/>
+        </w:rPr>
+      </w:pPr>
+      <w:r>
+        <w:rPr>
+          <w:rFonts w:ascii="Times New Roman" w:hAnsi="Times New Roman" w:cs="Times New Roman"/>
+          <w:bCs/>
+          <w:color w:val="538135" w:themeColor="accent6" w:themeShade="BF"/>
+          <w:sz w:val="20"/>
+          <w:szCs w:val="20"/>
+        </w:rPr>
+        <w:t xml:space="preserve">The </w:t>
+      </w:r>
+      <w:r>
+        <w:rPr>
+          <w:rFonts w:ascii="Times New Roman" w:hAnsi="Times New Roman" w:cs="Times New Roman"/>
+          <w:color w:val="538135" w:themeColor="accent6" w:themeShade="BF"/>
+          <w:sz w:val="20"/>
+          <w:szCs w:val="20"/>
+        </w:rPr>
+        <w:t>log</w:t>
+      </w:r>
+      <w:r>
+        <w:rPr>
+          <w:rFonts w:ascii="Times New Roman" w:hAnsi="Times New Roman" w:cs="Times New Roman"/>
+          <w:color w:val="538135" w:themeColor="accent6" w:themeShade="BF"/>
+          <w:sz w:val="20"/>
+          <w:szCs w:val="20"/>
+          <w:vertAlign w:val="subscript"/>
+        </w:rPr>
+        <w:t>10</w:t>
+      </w:r>
+      <w:r>
+        <w:rPr>
+          <w:rFonts w:ascii="Times New Roman" w:hAnsi="Times New Roman" w:cs="Times New Roman"/>
+          <w:color w:val="538135" w:themeColor="accent6" w:themeShade="BF"/>
+          <w:sz w:val="20"/>
+          <w:szCs w:val="20"/>
+        </w:rPr>
+        <w:t xml:space="preserve"> transformed aldrin concentration</w:t>
+      </w:r>
+      <w:r>
+        <w:rPr>
+          <w:rFonts w:ascii="Times New Roman" w:hAnsi="Times New Roman" w:cs="Times New Roman"/>
+          <w:color w:val="538135" w:themeColor="accent6" w:themeShade="BF"/>
+          <w:sz w:val="20"/>
+          <w:szCs w:val="20"/>
+        </w:rPr>
+        <w:t xml:space="preserve"> were significantly different in the bottom compared to the surface </w:t>
+      </w:r>
+      <w:r>
+        <w:rPr>
+          <w:rFonts w:ascii="Times New Roman" w:hAnsi="Times New Roman" w:cs="Times New Roman"/>
+          <w:color w:val="538135" w:themeColor="accent6" w:themeShade="BF"/>
+          <w:sz w:val="20"/>
+          <w:szCs w:val="20"/>
+        </w:rPr>
+        <w:t>group</w:t>
+      </w:r>
+      <w:r>
+        <w:rPr>
+          <w:rFonts w:ascii="Times New Roman" w:hAnsi="Times New Roman" w:cs="Times New Roman"/>
+          <w:color w:val="538135" w:themeColor="accent6" w:themeShade="BF"/>
+          <w:sz w:val="20"/>
+          <w:szCs w:val="20"/>
+        </w:rPr>
+        <w:t>, (Tukey HSD</w:t>
+      </w:r>
+      <w:r>
+        <w:rPr>
+          <w:rFonts w:ascii="Times New Roman" w:hAnsi="Times New Roman" w:cs="Times New Roman"/>
+          <w:color w:val="538135" w:themeColor="accent6" w:themeShade="BF"/>
+          <w:sz w:val="20"/>
+          <w:szCs w:val="20"/>
+        </w:rPr>
+        <w:t xml:space="preserve">: t=3.34, p = </w:t>
+      </w:r>
+      <w:r>
+        <w:rPr>
+          <w:rFonts w:ascii="Times New Roman" w:hAnsi="Times New Roman" w:cs="Times New Roman"/>
+          <w:color w:val="538135" w:themeColor="accent6" w:themeShade="BF"/>
+          <w:sz w:val="20"/>
+          <w:szCs w:val="20"/>
+        </w:rPr>
+        <w:t>0.00673</w:t>
+      </w:r>
+      <w:r>
+        <w:rPr>
+          <w:rFonts w:ascii="Times New Roman" w:hAnsi="Times New Roman" w:cs="Times New Roman"/>
+          <w:color w:val="538135" w:themeColor="accent6" w:themeShade="BF"/>
+          <w:sz w:val="20"/>
+          <w:szCs w:val="20"/>
+        </w:rPr>
+        <w:t>). B</w:t>
+      </w:r>
+      <w:r>
+        <w:rPr>
+          <w:rFonts w:ascii="Times New Roman" w:hAnsi="Times New Roman" w:cs="Times New Roman"/>
+          <w:color w:val="538135" w:themeColor="accent6" w:themeShade="BF"/>
+          <w:sz w:val="20"/>
+          <w:szCs w:val="20"/>
+        </w:rPr>
+        <w:t xml:space="preserve">ut not statistically different when comparing the </w:t>
+      </w:r>
+      <w:proofErr w:type="spellStart"/>
+      <w:r>
+        <w:rPr>
+          <w:rFonts w:ascii="Times New Roman" w:hAnsi="Times New Roman" w:cs="Times New Roman"/>
+          <w:color w:val="538135" w:themeColor="accent6" w:themeShade="BF"/>
+          <w:sz w:val="20"/>
+          <w:szCs w:val="20"/>
+        </w:rPr>
+        <w:t>middepth</w:t>
+      </w:r>
+      <w:proofErr w:type="spellEnd"/>
+      <w:r>
+        <w:rPr>
+          <w:rFonts w:ascii="Times New Roman" w:hAnsi="Times New Roman" w:cs="Times New Roman"/>
+          <w:color w:val="538135" w:themeColor="accent6" w:themeShade="BF"/>
+          <w:sz w:val="20"/>
+          <w:szCs w:val="20"/>
+        </w:rPr>
+        <w:t xml:space="preserve"> and surface</w:t>
+      </w:r>
+      <w:r>
+        <w:rPr>
+          <w:rFonts w:ascii="Times New Roman" w:hAnsi="Times New Roman" w:cs="Times New Roman"/>
+          <w:color w:val="538135" w:themeColor="accent6" w:themeShade="BF"/>
+          <w:sz w:val="20"/>
+          <w:szCs w:val="20"/>
+        </w:rPr>
+        <w:t xml:space="preserve"> </w:t>
+      </w:r>
+      <w:r>
+        <w:rPr>
+          <w:rFonts w:ascii="Times New Roman" w:hAnsi="Times New Roman" w:cs="Times New Roman"/>
+          <w:color w:val="538135" w:themeColor="accent6" w:themeShade="BF"/>
+          <w:sz w:val="20"/>
+          <w:szCs w:val="20"/>
+        </w:rPr>
+        <w:t>(Tukey HSD: t=</w:t>
+      </w:r>
+      <w:r>
+        <w:rPr>
+          <w:rFonts w:ascii="Times New Roman" w:hAnsi="Times New Roman" w:cs="Times New Roman"/>
+          <w:color w:val="538135" w:themeColor="accent6" w:themeShade="BF"/>
+          <w:sz w:val="20"/>
+          <w:szCs w:val="20"/>
+        </w:rPr>
+        <w:t>1.48</w:t>
+      </w:r>
+      <w:r>
+        <w:rPr>
+          <w:rFonts w:ascii="Times New Roman" w:hAnsi="Times New Roman" w:cs="Times New Roman"/>
+          <w:color w:val="538135" w:themeColor="accent6" w:themeShade="BF"/>
+          <w:sz w:val="20"/>
+          <w:szCs w:val="20"/>
+        </w:rPr>
+        <w:t xml:space="preserve">, p = </w:t>
+      </w:r>
+      <w:r>
+        <w:rPr>
+          <w:rFonts w:ascii="Times New Roman" w:hAnsi="Times New Roman" w:cs="Times New Roman"/>
+          <w:color w:val="538135" w:themeColor="accent6" w:themeShade="BF"/>
+          <w:sz w:val="20"/>
+          <w:szCs w:val="20"/>
+        </w:rPr>
+        <w:t>0.</w:t>
+      </w:r>
+      <w:r>
+        <w:rPr>
+          <w:rFonts w:ascii="Times New Roman" w:hAnsi="Times New Roman" w:cs="Times New Roman"/>
+          <w:color w:val="538135" w:themeColor="accent6" w:themeShade="BF"/>
+          <w:sz w:val="20"/>
+          <w:szCs w:val="20"/>
+        </w:rPr>
+        <w:t>316</w:t>
+      </w:r>
+      <w:r>
+        <w:rPr>
+          <w:rFonts w:ascii="Times New Roman" w:hAnsi="Times New Roman" w:cs="Times New Roman"/>
+          <w:color w:val="538135" w:themeColor="accent6" w:themeShade="BF"/>
+          <w:sz w:val="20"/>
+          <w:szCs w:val="20"/>
+        </w:rPr>
+        <w:t xml:space="preserve">) and </w:t>
+      </w:r>
+      <w:proofErr w:type="spellStart"/>
+      <w:r>
+        <w:rPr>
+          <w:rFonts w:ascii="Times New Roman" w:hAnsi="Times New Roman" w:cs="Times New Roman"/>
+          <w:color w:val="538135" w:themeColor="accent6" w:themeShade="BF"/>
+          <w:sz w:val="20"/>
+          <w:szCs w:val="20"/>
+        </w:rPr>
+        <w:t>middepth</w:t>
+      </w:r>
+      <w:proofErr w:type="spellEnd"/>
+      <w:r>
+        <w:rPr>
+          <w:rFonts w:ascii="Times New Roman" w:hAnsi="Times New Roman" w:cs="Times New Roman"/>
+          <w:color w:val="538135" w:themeColor="accent6" w:themeShade="BF"/>
+          <w:sz w:val="20"/>
+          <w:szCs w:val="20"/>
+        </w:rPr>
+        <w:t xml:space="preserve"> and bottom</w:t>
+      </w:r>
+      <w:r>
+        <w:rPr>
+          <w:rFonts w:ascii="Times New Roman" w:hAnsi="Times New Roman" w:cs="Times New Roman"/>
+          <w:color w:val="538135" w:themeColor="accent6" w:themeShade="BF"/>
+          <w:sz w:val="20"/>
+          <w:szCs w:val="20"/>
+        </w:rPr>
+        <w:t xml:space="preserve"> </w:t>
+      </w:r>
+      <w:r>
+        <w:rPr>
+          <w:rFonts w:ascii="Times New Roman" w:hAnsi="Times New Roman" w:cs="Times New Roman"/>
+          <w:color w:val="538135" w:themeColor="accent6" w:themeShade="BF"/>
+          <w:sz w:val="20"/>
+          <w:szCs w:val="20"/>
+        </w:rPr>
+        <w:t>(Tukey HSD: t=</w:t>
+      </w:r>
+      <w:r>
+        <w:rPr>
+          <w:rFonts w:ascii="Times New Roman" w:hAnsi="Times New Roman" w:cs="Times New Roman"/>
+          <w:color w:val="538135" w:themeColor="accent6" w:themeShade="BF"/>
+          <w:sz w:val="20"/>
+          <w:szCs w:val="20"/>
+        </w:rPr>
+        <w:t>1.86</w:t>
+      </w:r>
+      <w:r>
+        <w:rPr>
+          <w:rFonts w:ascii="Times New Roman" w:hAnsi="Times New Roman" w:cs="Times New Roman"/>
+          <w:color w:val="538135" w:themeColor="accent6" w:themeShade="BF"/>
+          <w:sz w:val="20"/>
+          <w:szCs w:val="20"/>
+        </w:rPr>
+        <w:t xml:space="preserve">, p = </w:t>
+      </w:r>
+      <w:r>
+        <w:rPr>
+          <w:rFonts w:ascii="Times New Roman" w:hAnsi="Times New Roman" w:cs="Times New Roman"/>
+          <w:color w:val="538135" w:themeColor="accent6" w:themeShade="BF"/>
+          <w:sz w:val="20"/>
+          <w:szCs w:val="20"/>
+        </w:rPr>
+        <w:t>0.</w:t>
+      </w:r>
+      <w:r>
+        <w:rPr>
+          <w:rFonts w:ascii="Times New Roman" w:hAnsi="Times New Roman" w:cs="Times New Roman"/>
+          <w:color w:val="538135" w:themeColor="accent6" w:themeShade="BF"/>
+          <w:sz w:val="20"/>
+          <w:szCs w:val="20"/>
+        </w:rPr>
+        <w:t>171</w:t>
+      </w:r>
+      <w:r>
+        <w:rPr>
+          <w:rFonts w:ascii="Times New Roman" w:hAnsi="Times New Roman" w:cs="Times New Roman"/>
+          <w:color w:val="538135" w:themeColor="accent6" w:themeShade="BF"/>
+          <w:sz w:val="20"/>
+          <w:szCs w:val="20"/>
+        </w:rPr>
+        <w:t>)</w:t>
+      </w:r>
+    </w:p>
+    <w:p>
+      <w:pPr>
+        <w:pStyle w:val="ListParagraph"/>
+        <w:numPr>
+          <w:ilvl w:val="0"/>
+          <w:numId w:val="34"/>
+        </w:numPr>
+        <w:spacing w:before="100" w:beforeAutospacing="1" w:after="100" w:afterAutospacing="1"/>
+        <w:rPr>
+          <w:rFonts w:ascii="Times New Roman" w:hAnsi="Times New Roman" w:cs="Times New Roman"/>
+          <w:bCs/>
+          <w:color w:val="538135" w:themeColor="accent6" w:themeShade="BF"/>
+          <w:sz w:val="20"/>
+          <w:szCs w:val="20"/>
+        </w:rPr>
+      </w:pPr>
+      <w:r>
+        <w:rPr>
+          <w:rFonts w:ascii="Times New Roman" w:hAnsi="Times New Roman" w:cs="Times New Roman"/>
+          <w:color w:val="538135" w:themeColor="accent6" w:themeShade="BF"/>
+          <w:sz w:val="20"/>
+          <w:szCs w:val="20"/>
+        </w:rPr>
+        <w:t>The HCB concentration did not vary significantly with depth (One-way</w:t>
+      </w:r>
+      <w:r>
+        <w:rPr>
+          <w:rFonts w:ascii="Times New Roman" w:hAnsi="Times New Roman" w:cs="Times New Roman"/>
+          <w:color w:val="538135" w:themeColor="accent6" w:themeShade="BF"/>
+          <w:sz w:val="20"/>
+          <w:szCs w:val="20"/>
+        </w:rPr>
+        <w:t xml:space="preserve"> ANOVA: F</w:t>
+      </w:r>
+      <w:r>
+        <w:rPr>
+          <w:rFonts w:ascii="Times New Roman" w:hAnsi="Times New Roman" w:cs="Times New Roman"/>
+          <w:color w:val="538135" w:themeColor="accent6" w:themeShade="BF"/>
+          <w:sz w:val="20"/>
+          <w:szCs w:val="20"/>
+          <w:vertAlign w:val="subscript"/>
+        </w:rPr>
+        <w:t>2,27</w:t>
+      </w:r>
+      <w:r>
+        <w:rPr>
+          <w:rFonts w:ascii="Times New Roman" w:hAnsi="Times New Roman" w:cs="Times New Roman"/>
+          <w:color w:val="538135" w:themeColor="accent6" w:themeShade="BF"/>
+          <w:sz w:val="20"/>
+          <w:szCs w:val="20"/>
+        </w:rPr>
+        <w:t xml:space="preserve">= </w:t>
+      </w:r>
+      <w:r>
+        <w:rPr>
+          <w:rFonts w:ascii="Times New Roman" w:hAnsi="Times New Roman" w:cs="Times New Roman"/>
+          <w:color w:val="538135" w:themeColor="accent6" w:themeShade="BF"/>
+          <w:sz w:val="20"/>
+          <w:szCs w:val="20"/>
+        </w:rPr>
+        <w:t>3.03</w:t>
+      </w:r>
+      <w:r>
+        <w:rPr>
+          <w:rFonts w:ascii="Times New Roman" w:hAnsi="Times New Roman" w:cs="Times New Roman"/>
+          <w:color w:val="538135" w:themeColor="accent6" w:themeShade="BF"/>
+          <w:sz w:val="20"/>
+          <w:szCs w:val="20"/>
+        </w:rPr>
+        <w:t>, p = 0.0</w:t>
+      </w:r>
+      <w:r>
+        <w:rPr>
+          <w:rFonts w:ascii="Times New Roman" w:hAnsi="Times New Roman" w:cs="Times New Roman"/>
+          <w:color w:val="538135" w:themeColor="accent6" w:themeShade="BF"/>
+          <w:sz w:val="20"/>
+          <w:szCs w:val="20"/>
+        </w:rPr>
+        <w:t>649</w:t>
+      </w:r>
+      <w:r>
+        <w:rPr>
+          <w:rFonts w:ascii="Times New Roman" w:hAnsi="Times New Roman" w:cs="Times New Roman"/>
+          <w:color w:val="538135" w:themeColor="accent6" w:themeShade="BF"/>
+          <w:sz w:val="20"/>
+          <w:szCs w:val="20"/>
+        </w:rPr>
+        <w:t>)</w:t>
+      </w:r>
     </w:p>
     <w:p>
       <w:pPr>
@@ -3257,41 +4162,105 @@
           <w:sz w:val="20"/>
           <w:szCs w:val="20"/>
         </w:rPr>
-        <w:t xml:space="preserve">Based on these results, would you recommend a change to the </w:t>
+        <w:t>Based on these results, would you recommend a change to the</w:t>
+      </w:r>
+      <w:r>
+        <w:rPr>
+          <w:b/>
+          <w:sz w:val="20"/>
+          <w:szCs w:val="20"/>
+        </w:rPr>
+        <w:t xml:space="preserve"> standard procedure of sampling at six-tenths of the depth</w:t>
+      </w:r>
+      <w:r>
+        <w:rPr>
+          <w:b/>
+          <w:sz w:val="20"/>
+          <w:szCs w:val="20"/>
+        </w:rPr>
+        <w:t>?</w:t>
+      </w:r>
+      <w:r>
+        <w:rPr>
+          <w:b/>
+          <w:sz w:val="20"/>
+          <w:szCs w:val="20"/>
+        </w:rPr>
+        <w:t xml:space="preserve">  Why or wh</w:t>
+      </w:r>
+      <w:r>
+        <w:rPr>
+          <w:b/>
+          <w:sz w:val="20"/>
+          <w:szCs w:val="20"/>
+        </w:rPr>
+        <w:t>y</w:t>
+      </w:r>
+      <w:r>
+        <w:rPr>
+          <w:b/>
+          <w:sz w:val="20"/>
+          <w:szCs w:val="20"/>
+        </w:rPr>
+        <w:t xml:space="preserve"> not?</w:t>
+      </w:r>
+    </w:p>
+    <w:p>
+      <w:pPr>
+        <w:pStyle w:val="ListParagraph"/>
+        <w:numPr>
+          <w:ilvl w:val="0"/>
+          <w:numId w:val="35"/>
+        </w:numPr>
+        <w:spacing w:before="100" w:beforeAutospacing="1" w:after="100" w:afterAutospacing="1"/>
+        <w:rPr>
+          <w:b/>
+          <w:color w:val="538135" w:themeColor="accent6" w:themeShade="BF"/>
+          <w:sz w:val="20"/>
+          <w:szCs w:val="20"/>
+        </w:rPr>
+      </w:pPr>
+      <w:r>
+        <w:rPr>
+          <w:rFonts w:ascii="Times New Roman" w:hAnsi="Times New Roman" w:cs="Times New Roman"/>
+          <w:bCs/>
+          <w:color w:val="538135" w:themeColor="accent6" w:themeShade="BF"/>
+          <w:sz w:val="20"/>
+          <w:szCs w:val="20"/>
+        </w:rPr>
+        <w:t xml:space="preserve">Probably not. If the protocol had been measuring surface concentration instead of at 6/10 depth, then I would maybe advise changing because that concentration was significantly different from the bottom. However, the </w:t>
       </w:r>
       <w:proofErr w:type="spellStart"/>
       <w:r>
         <w:rPr>
-          <w:b/>
-          <w:sz w:val="20"/>
-          <w:szCs w:val="20"/>
-        </w:rPr>
-        <w:t>the</w:t>
+          <w:rFonts w:ascii="Times New Roman" w:hAnsi="Times New Roman" w:cs="Times New Roman"/>
+          <w:bCs/>
+          <w:color w:val="538135" w:themeColor="accent6" w:themeShade="BF"/>
+          <w:sz w:val="20"/>
+          <w:szCs w:val="20"/>
+        </w:rPr>
+        <w:t>middepth</w:t>
       </w:r>
       <w:proofErr w:type="spellEnd"/>
       <w:r>
         <w:rPr>
-          <w:b/>
-          <w:sz w:val="20"/>
-          <w:szCs w:val="20"/>
-        </w:rPr>
-        <w:t xml:space="preserve"> standard procedure of sampling at six-tenths of the depth</w:t>
-      </w:r>
-      <w:r>
-        <w:rPr>
-          <w:b/>
-          <w:sz w:val="20"/>
-          <w:szCs w:val="20"/>
-        </w:rPr>
-        <w:t>?</w:t>
-      </w:r>
-      <w:r>
-        <w:rPr>
-          <w:b/>
-          <w:sz w:val="20"/>
-          <w:szCs w:val="20"/>
-        </w:rPr>
-        <w:t xml:space="preserve">  Why or why not?</w:t>
+          <w:rFonts w:ascii="Times New Roman" w:hAnsi="Times New Roman" w:cs="Times New Roman"/>
+          <w:bCs/>
+          <w:color w:val="538135" w:themeColor="accent6" w:themeShade="BF"/>
+          <w:sz w:val="20"/>
+          <w:szCs w:val="20"/>
+        </w:rPr>
+        <w:t xml:space="preserve"> is not different from the surface and neither from the bottom measurements</w:t>
+      </w:r>
+      <w:r>
+        <w:rPr>
+          <w:rFonts w:ascii="Times New Roman" w:hAnsi="Times New Roman" w:cs="Times New Roman"/>
+          <w:bCs/>
+          <w:color w:val="538135" w:themeColor="accent6" w:themeShade="BF"/>
+          <w:sz w:val="20"/>
+          <w:szCs w:val="20"/>
+        </w:rPr>
+        <w:t xml:space="preserve">. Therefore, if it is not statistically different to sample from the middle and from the bottom, then the 6/10 depth is okay, you do not miss the bulk of pollutants. </w:t>
       </w:r>
     </w:p>
     <w:sectPr>
@@ -4138,6 +5107,119 @@
     </w:lvl>
   </w:abstractNum>
   <w:abstractNum w:abstractNumId="7" w15:restartNumberingAfterBreak="0">
+    <w:nsid w:val="0C3D3C7D"/>
+    <w:multiLevelType w:val="hybridMultilevel"/>
+    <w:tmpl w:val="AA8AEEF0"/>
+    <w:lvl w:ilvl="0" w:tplc="04090001">
+      <w:start w:val="1"/>
+      <w:numFmt w:val="bullet"/>
+      <w:lvlText w:val=""/>
+      <w:lvlJc w:val="left"/>
+      <w:pPr>
+        <w:ind w:left="720" w:hanging="360"/>
+      </w:pPr>
+      <w:rPr>
+        <w:rFonts w:ascii="Symbol" w:hAnsi="Symbol" w:cs="Symbol" w:hint="default"/>
+      </w:rPr>
+    </w:lvl>
+    <w:lvl w:ilvl="1" w:tplc="04090003" w:tentative="1">
+      <w:start w:val="1"/>
+      <w:numFmt w:val="bullet"/>
+      <w:lvlText w:val="o"/>
+      <w:lvlJc w:val="left"/>
+      <w:pPr>
+        <w:ind w:left="1440" w:hanging="360"/>
+      </w:pPr>
+      <w:rPr>
+        <w:rFonts w:ascii="Courier New" w:hAnsi="Courier New" w:cs="Courier New" w:hint="default"/>
+      </w:rPr>
+    </w:lvl>
+    <w:lvl w:ilvl="2" w:tplc="04090005" w:tentative="1">
+      <w:start w:val="1"/>
+      <w:numFmt w:val="bullet"/>
+      <w:lvlText w:val=""/>
+      <w:lvlJc w:val="left"/>
+      <w:pPr>
+        <w:ind w:left="2160" w:hanging="360"/>
+      </w:pPr>
+      <w:rPr>
+        <w:rFonts w:ascii="Wingdings" w:hAnsi="Wingdings" w:cs="Wingdings" w:hint="default"/>
+      </w:rPr>
+    </w:lvl>
+    <w:lvl w:ilvl="3" w:tplc="04090001" w:tentative="1">
+      <w:start w:val="1"/>
+      <w:numFmt w:val="bullet"/>
+      <w:lvlText w:val=""/>
+      <w:lvlJc w:val="left"/>
+      <w:pPr>
+        <w:ind w:left="2880" w:hanging="360"/>
+      </w:pPr>
+      <w:rPr>
+        <w:rFonts w:ascii="Symbol" w:hAnsi="Symbol" w:cs="Symbol" w:hint="default"/>
+      </w:rPr>
+    </w:lvl>
+    <w:lvl w:ilvl="4" w:tplc="04090003" w:tentative="1">
+      <w:start w:val="1"/>
+      <w:numFmt w:val="bullet"/>
+      <w:lvlText w:val="o"/>
+      <w:lvlJc w:val="left"/>
+      <w:pPr>
+        <w:ind w:left="3600" w:hanging="360"/>
+      </w:pPr>
+      <w:rPr>
+        <w:rFonts w:ascii="Courier New" w:hAnsi="Courier New" w:cs="Courier New" w:hint="default"/>
+      </w:rPr>
+    </w:lvl>
+    <w:lvl w:ilvl="5" w:tplc="04090005" w:tentative="1">
+      <w:start w:val="1"/>
+      <w:numFmt w:val="bullet"/>
+      <w:lvlText w:val=""/>
+      <w:lvlJc w:val="left"/>
+      <w:pPr>
+        <w:ind w:left="4320" w:hanging="360"/>
+      </w:pPr>
+      <w:rPr>
+        <w:rFonts w:ascii="Wingdings" w:hAnsi="Wingdings" w:cs="Wingdings" w:hint="default"/>
+      </w:rPr>
+    </w:lvl>
+    <w:lvl w:ilvl="6" w:tplc="04090001" w:tentative="1">
+      <w:start w:val="1"/>
+      <w:numFmt w:val="bullet"/>
+      <w:lvlText w:val=""/>
+      <w:lvlJc w:val="left"/>
+      <w:pPr>
+        <w:ind w:left="5040" w:hanging="360"/>
+      </w:pPr>
+      <w:rPr>
+        <w:rFonts w:ascii="Symbol" w:hAnsi="Symbol" w:cs="Symbol" w:hint="default"/>
+      </w:rPr>
+    </w:lvl>
+    <w:lvl w:ilvl="7" w:tplc="04090003" w:tentative="1">
+      <w:start w:val="1"/>
+      <w:numFmt w:val="bullet"/>
+      <w:lvlText w:val="o"/>
+      <w:lvlJc w:val="left"/>
+      <w:pPr>
+        <w:ind w:left="5760" w:hanging="360"/>
+      </w:pPr>
+      <w:rPr>
+        <w:rFonts w:ascii="Courier New" w:hAnsi="Courier New" w:cs="Courier New" w:hint="default"/>
+      </w:rPr>
+    </w:lvl>
+    <w:lvl w:ilvl="8" w:tplc="04090005" w:tentative="1">
+      <w:start w:val="1"/>
+      <w:numFmt w:val="bullet"/>
+      <w:lvlText w:val=""/>
+      <w:lvlJc w:val="left"/>
+      <w:pPr>
+        <w:ind w:left="6480" w:hanging="360"/>
+      </w:pPr>
+      <w:rPr>
+        <w:rFonts w:ascii="Wingdings" w:hAnsi="Wingdings" w:cs="Wingdings" w:hint="default"/>
+      </w:rPr>
+    </w:lvl>
+  </w:abstractNum>
+  <w:abstractNum w:abstractNumId="8" w15:restartNumberingAfterBreak="0">
     <w:nsid w:val="0C9605F4"/>
     <w:multiLevelType w:val="hybridMultilevel"/>
     <w:tmpl w:val="3F54DCC8"/>
@@ -4250,7 +5332,7 @@
       </w:rPr>
     </w:lvl>
   </w:abstractNum>
-  <w:abstractNum w:abstractNumId="8" w15:restartNumberingAfterBreak="0">
+  <w:abstractNum w:abstractNumId="9" w15:restartNumberingAfterBreak="0">
     <w:nsid w:val="0FB67A6B"/>
     <w:multiLevelType w:val="hybridMultilevel"/>
     <w:tmpl w:val="7FA0B09A"/>
@@ -4336,7 +5418,7 @@
       </w:pPr>
     </w:lvl>
   </w:abstractNum>
-  <w:abstractNum w:abstractNumId="9" w15:restartNumberingAfterBreak="0">
+  <w:abstractNum w:abstractNumId="10" w15:restartNumberingAfterBreak="0">
     <w:nsid w:val="16C06C43"/>
     <w:multiLevelType w:val="hybridMultilevel"/>
     <w:tmpl w:val="261A0DE4"/>
@@ -4449,7 +5531,7 @@
       </w:rPr>
     </w:lvl>
   </w:abstractNum>
-  <w:abstractNum w:abstractNumId="10" w15:restartNumberingAfterBreak="0">
+  <w:abstractNum w:abstractNumId="11" w15:restartNumberingAfterBreak="0">
     <w:nsid w:val="20367D59"/>
     <w:multiLevelType w:val="hybridMultilevel"/>
     <w:tmpl w:val="2B12B5CC"/>
@@ -4562,7 +5644,7 @@
       </w:rPr>
     </w:lvl>
   </w:abstractNum>
-  <w:abstractNum w:abstractNumId="11" w15:restartNumberingAfterBreak="0">
+  <w:abstractNum w:abstractNumId="12" w15:restartNumberingAfterBreak="0">
     <w:nsid w:val="22491258"/>
     <w:multiLevelType w:val="hybridMultilevel"/>
     <w:tmpl w:val="EE94407C"/>
@@ -4648,7 +5730,7 @@
       </w:pPr>
     </w:lvl>
   </w:abstractNum>
-  <w:abstractNum w:abstractNumId="12" w15:restartNumberingAfterBreak="0">
+  <w:abstractNum w:abstractNumId="13" w15:restartNumberingAfterBreak="0">
     <w:nsid w:val="2565423C"/>
     <w:multiLevelType w:val="hybridMultilevel"/>
     <w:tmpl w:val="6AFEEBD6"/>
@@ -4761,7 +5843,7 @@
       </w:rPr>
     </w:lvl>
   </w:abstractNum>
-  <w:abstractNum w:abstractNumId="13" w15:restartNumberingAfterBreak="0">
+  <w:abstractNum w:abstractNumId="14" w15:restartNumberingAfterBreak="0">
     <w:nsid w:val="29055F96"/>
     <w:multiLevelType w:val="hybridMultilevel"/>
     <w:tmpl w:val="B31487AC"/>
@@ -4874,7 +5956,7 @@
       </w:rPr>
     </w:lvl>
   </w:abstractNum>
-  <w:abstractNum w:abstractNumId="14" w15:restartNumberingAfterBreak="0">
+  <w:abstractNum w:abstractNumId="15" w15:restartNumberingAfterBreak="0">
     <w:nsid w:val="2C173C6E"/>
     <w:multiLevelType w:val="hybridMultilevel"/>
     <w:tmpl w:val="302C664C"/>
@@ -4986,7 +6068,7 @@
       </w:rPr>
     </w:lvl>
   </w:abstractNum>
-  <w:abstractNum w:abstractNumId="15" w15:restartNumberingAfterBreak="0">
+  <w:abstractNum w:abstractNumId="16" w15:restartNumberingAfterBreak="0">
     <w:nsid w:val="3AF74B4B"/>
     <w:multiLevelType w:val="hybridMultilevel"/>
     <w:tmpl w:val="BC188C8C"/>
@@ -5072,7 +6154,7 @@
       </w:pPr>
     </w:lvl>
   </w:abstractNum>
-  <w:abstractNum w:abstractNumId="16" w15:restartNumberingAfterBreak="0">
+  <w:abstractNum w:abstractNumId="17" w15:restartNumberingAfterBreak="0">
     <w:nsid w:val="3E784EBF"/>
     <w:multiLevelType w:val="hybridMultilevel"/>
     <w:tmpl w:val="7C4E30F8"/>
@@ -5185,7 +6267,7 @@
       </w:rPr>
     </w:lvl>
   </w:abstractNum>
-  <w:abstractNum w:abstractNumId="17" w15:restartNumberingAfterBreak="0">
+  <w:abstractNum w:abstractNumId="18" w15:restartNumberingAfterBreak="0">
     <w:nsid w:val="46D23453"/>
     <w:multiLevelType w:val="hybridMultilevel"/>
     <w:tmpl w:val="3566ED6A"/>
@@ -5298,7 +6380,7 @@
       </w:rPr>
     </w:lvl>
   </w:abstractNum>
-  <w:abstractNum w:abstractNumId="18" w15:restartNumberingAfterBreak="0">
+  <w:abstractNum w:abstractNumId="19" w15:restartNumberingAfterBreak="0">
     <w:nsid w:val="47D8642B"/>
     <w:multiLevelType w:val="hybridMultilevel"/>
     <w:tmpl w:val="BC188C8C"/>
@@ -5384,7 +6466,7 @@
       </w:pPr>
     </w:lvl>
   </w:abstractNum>
-  <w:abstractNum w:abstractNumId="19" w15:restartNumberingAfterBreak="0">
+  <w:abstractNum w:abstractNumId="20" w15:restartNumberingAfterBreak="0">
     <w:nsid w:val="49CF460B"/>
     <w:multiLevelType w:val="multilevel"/>
     <w:tmpl w:val="95AA015A"/>
@@ -5533,10 +6615,123 @@
       </w:rPr>
     </w:lvl>
   </w:abstractNum>
-  <w:abstractNum w:abstractNumId="20" w15:restartNumberingAfterBreak="0">
+  <w:abstractNum w:abstractNumId="21" w15:restartNumberingAfterBreak="0">
+    <w:nsid w:val="4B553924"/>
+    <w:multiLevelType w:val="hybridMultilevel"/>
+    <w:tmpl w:val="BEE288D6"/>
+    <w:lvl w:ilvl="0" w:tplc="04090001">
+      <w:start w:val="1"/>
+      <w:numFmt w:val="bullet"/>
+      <w:lvlText w:val=""/>
+      <w:lvlJc w:val="left"/>
+      <w:pPr>
+        <w:ind w:left="720" w:hanging="360"/>
+      </w:pPr>
+      <w:rPr>
+        <w:rFonts w:ascii="Symbol" w:hAnsi="Symbol" w:cs="Symbol" w:hint="default"/>
+      </w:rPr>
+    </w:lvl>
+    <w:lvl w:ilvl="1" w:tplc="04090003" w:tentative="1">
+      <w:start w:val="1"/>
+      <w:numFmt w:val="bullet"/>
+      <w:lvlText w:val="o"/>
+      <w:lvlJc w:val="left"/>
+      <w:pPr>
+        <w:ind w:left="1440" w:hanging="360"/>
+      </w:pPr>
+      <w:rPr>
+        <w:rFonts w:ascii="Courier New" w:hAnsi="Courier New" w:cs="Courier New" w:hint="default"/>
+      </w:rPr>
+    </w:lvl>
+    <w:lvl w:ilvl="2" w:tplc="04090005" w:tentative="1">
+      <w:start w:val="1"/>
+      <w:numFmt w:val="bullet"/>
+      <w:lvlText w:val=""/>
+      <w:lvlJc w:val="left"/>
+      <w:pPr>
+        <w:ind w:left="2160" w:hanging="360"/>
+      </w:pPr>
+      <w:rPr>
+        <w:rFonts w:ascii="Wingdings" w:hAnsi="Wingdings" w:cs="Wingdings" w:hint="default"/>
+      </w:rPr>
+    </w:lvl>
+    <w:lvl w:ilvl="3" w:tplc="04090001" w:tentative="1">
+      <w:start w:val="1"/>
+      <w:numFmt w:val="bullet"/>
+      <w:lvlText w:val=""/>
+      <w:lvlJc w:val="left"/>
+      <w:pPr>
+        <w:ind w:left="2880" w:hanging="360"/>
+      </w:pPr>
+      <w:rPr>
+        <w:rFonts w:ascii="Symbol" w:hAnsi="Symbol" w:cs="Symbol" w:hint="default"/>
+      </w:rPr>
+    </w:lvl>
+    <w:lvl w:ilvl="4" w:tplc="04090003" w:tentative="1">
+      <w:start w:val="1"/>
+      <w:numFmt w:val="bullet"/>
+      <w:lvlText w:val="o"/>
+      <w:lvlJc w:val="left"/>
+      <w:pPr>
+        <w:ind w:left="3600" w:hanging="360"/>
+      </w:pPr>
+      <w:rPr>
+        <w:rFonts w:ascii="Courier New" w:hAnsi="Courier New" w:cs="Courier New" w:hint="default"/>
+      </w:rPr>
+    </w:lvl>
+    <w:lvl w:ilvl="5" w:tplc="04090005" w:tentative="1">
+      <w:start w:val="1"/>
+      <w:numFmt w:val="bullet"/>
+      <w:lvlText w:val=""/>
+      <w:lvlJc w:val="left"/>
+      <w:pPr>
+        <w:ind w:left="4320" w:hanging="360"/>
+      </w:pPr>
+      <w:rPr>
+        <w:rFonts w:ascii="Wingdings" w:hAnsi="Wingdings" w:cs="Wingdings" w:hint="default"/>
+      </w:rPr>
+    </w:lvl>
+    <w:lvl w:ilvl="6" w:tplc="04090001" w:tentative="1">
+      <w:start w:val="1"/>
+      <w:numFmt w:val="bullet"/>
+      <w:lvlText w:val=""/>
+      <w:lvlJc w:val="left"/>
+      <w:pPr>
+        <w:ind w:left="5040" w:hanging="360"/>
+      </w:pPr>
+      <w:rPr>
+        <w:rFonts w:ascii="Symbol" w:hAnsi="Symbol" w:cs="Symbol" w:hint="default"/>
+      </w:rPr>
+    </w:lvl>
+    <w:lvl w:ilvl="7" w:tplc="04090003" w:tentative="1">
+      <w:start w:val="1"/>
+      <w:numFmt w:val="bullet"/>
+      <w:lvlText w:val="o"/>
+      <w:lvlJc w:val="left"/>
+      <w:pPr>
+        <w:ind w:left="5760" w:hanging="360"/>
+      </w:pPr>
+      <w:rPr>
+        <w:rFonts w:ascii="Courier New" w:hAnsi="Courier New" w:cs="Courier New" w:hint="default"/>
+      </w:rPr>
+    </w:lvl>
+    <w:lvl w:ilvl="8" w:tplc="04090005" w:tentative="1">
+      <w:start w:val="1"/>
+      <w:numFmt w:val="bullet"/>
+      <w:lvlText w:val=""/>
+      <w:lvlJc w:val="left"/>
+      <w:pPr>
+        <w:ind w:left="6480" w:hanging="360"/>
+      </w:pPr>
+      <w:rPr>
+        <w:rFonts w:ascii="Wingdings" w:hAnsi="Wingdings" w:cs="Wingdings" w:hint="default"/>
+      </w:rPr>
+    </w:lvl>
+  </w:abstractNum>
+  <w:abstractNum w:abstractNumId="22" w15:restartNumberingAfterBreak="0">
     <w:nsid w:val="523C180A"/>
     <w:multiLevelType w:val="hybridMultilevel"/>
-    <w:tmpl w:val="14741B92"/>
+    <w:tmpl w:val="E9BC99F8"/>
     <w:lvl w:ilvl="0" w:tplc="04090001">
       <w:start w:val="1"/>
       <w:numFmt w:val="bullet"/>
@@ -5646,7 +6841,7 @@
       </w:rPr>
     </w:lvl>
   </w:abstractNum>
-  <w:abstractNum w:abstractNumId="21" w15:restartNumberingAfterBreak="0">
+  <w:abstractNum w:abstractNumId="23" w15:restartNumberingAfterBreak="0">
     <w:nsid w:val="52622DAF"/>
     <w:multiLevelType w:val="hybridMultilevel"/>
     <w:tmpl w:val="C01C81B8"/>
@@ -5732,7 +6927,7 @@
       </w:pPr>
     </w:lvl>
   </w:abstractNum>
-  <w:abstractNum w:abstractNumId="22" w15:restartNumberingAfterBreak="0">
+  <w:abstractNum w:abstractNumId="24" w15:restartNumberingAfterBreak="0">
     <w:nsid w:val="55B8371E"/>
     <w:multiLevelType w:val="hybridMultilevel"/>
     <w:tmpl w:val="6772E8B8"/>
@@ -5818,7 +7013,7 @@
       </w:pPr>
     </w:lvl>
   </w:abstractNum>
-  <w:abstractNum w:abstractNumId="23" w15:restartNumberingAfterBreak="0">
+  <w:abstractNum w:abstractNumId="25" w15:restartNumberingAfterBreak="0">
     <w:nsid w:val="599C0BE4"/>
     <w:multiLevelType w:val="hybridMultilevel"/>
     <w:tmpl w:val="A658F2DE"/>
@@ -5931,7 +7126,7 @@
       </w:rPr>
     </w:lvl>
   </w:abstractNum>
-  <w:abstractNum w:abstractNumId="24" w15:restartNumberingAfterBreak="0">
+  <w:abstractNum w:abstractNumId="26" w15:restartNumberingAfterBreak="0">
     <w:nsid w:val="5D5F60F7"/>
     <w:multiLevelType w:val="hybridMultilevel"/>
     <w:tmpl w:val="3EF81892"/>
@@ -6044,7 +7239,7 @@
       </w:rPr>
     </w:lvl>
   </w:abstractNum>
-  <w:abstractNum w:abstractNumId="25" w15:restartNumberingAfterBreak="0">
+  <w:abstractNum w:abstractNumId="27" w15:restartNumberingAfterBreak="0">
     <w:nsid w:val="5EF40A25"/>
     <w:multiLevelType w:val="hybridMultilevel"/>
     <w:tmpl w:val="BD18B422"/>
@@ -6157,7 +7352,7 @@
       </w:rPr>
     </w:lvl>
   </w:abstractNum>
-  <w:abstractNum w:abstractNumId="26" w15:restartNumberingAfterBreak="0">
+  <w:abstractNum w:abstractNumId="28" w15:restartNumberingAfterBreak="0">
     <w:nsid w:val="630342D8"/>
     <w:multiLevelType w:val="multilevel"/>
     <w:tmpl w:val="52C6DB62"/>
@@ -6270,7 +7465,7 @@
       </w:rPr>
     </w:lvl>
   </w:abstractNum>
-  <w:abstractNum w:abstractNumId="27" w15:restartNumberingAfterBreak="0">
+  <w:abstractNum w:abstractNumId="29" w15:restartNumberingAfterBreak="0">
     <w:nsid w:val="65FE0879"/>
     <w:multiLevelType w:val="hybridMultilevel"/>
     <w:tmpl w:val="6B8C68E8"/>
@@ -6383,7 +7578,7 @@
       </w:rPr>
     </w:lvl>
   </w:abstractNum>
-  <w:abstractNum w:abstractNumId="28" w15:restartNumberingAfterBreak="0">
+  <w:abstractNum w:abstractNumId="30" w15:restartNumberingAfterBreak="0">
     <w:nsid w:val="68CF28A1"/>
     <w:multiLevelType w:val="hybridMultilevel"/>
     <w:tmpl w:val="E2D8F3A4"/>
@@ -6472,7 +7667,7 @@
       </w:pPr>
     </w:lvl>
   </w:abstractNum>
-  <w:abstractNum w:abstractNumId="29" w15:restartNumberingAfterBreak="0">
+  <w:abstractNum w:abstractNumId="31" w15:restartNumberingAfterBreak="0">
     <w:nsid w:val="699D0706"/>
     <w:multiLevelType w:val="hybridMultilevel"/>
     <w:tmpl w:val="33D01B02"/>
@@ -6585,7 +7780,7 @@
       </w:rPr>
     </w:lvl>
   </w:abstractNum>
-  <w:abstractNum w:abstractNumId="30" w15:restartNumberingAfterBreak="0">
+  <w:abstractNum w:abstractNumId="32" w15:restartNumberingAfterBreak="0">
     <w:nsid w:val="6A42333B"/>
     <w:multiLevelType w:val="hybridMultilevel"/>
     <w:tmpl w:val="2B7CBE80"/>
@@ -6671,7 +7866,7 @@
       </w:pPr>
     </w:lvl>
   </w:abstractNum>
-  <w:abstractNum w:abstractNumId="31" w15:restartNumberingAfterBreak="0">
+  <w:abstractNum w:abstractNumId="33" w15:restartNumberingAfterBreak="0">
     <w:nsid w:val="711038C6"/>
     <w:multiLevelType w:val="multilevel"/>
     <w:tmpl w:val="7B1A0844"/>
@@ -6784,7 +7979,7 @@
       </w:pPr>
     </w:lvl>
   </w:abstractNum>
-  <w:abstractNum w:abstractNumId="32" w15:restartNumberingAfterBreak="0">
+  <w:abstractNum w:abstractNumId="34" w15:restartNumberingAfterBreak="0">
     <w:nsid w:val="73ED1129"/>
     <w:multiLevelType w:val="hybridMultilevel"/>
     <w:tmpl w:val="F3FA8138"/>
@@ -6874,100 +8069,106 @@
     <w:abstractNumId w:val="1"/>
   </w:num>
   <w:num w:numId="2">
-    <w:abstractNumId w:val="30"/>
+    <w:abstractNumId w:val="32"/>
   </w:num>
   <w:num w:numId="3">
     <w:abstractNumId w:val="5"/>
   </w:num>
   <w:num w:numId="4">
-    <w:abstractNumId w:val="13"/>
+    <w:abstractNumId w:val="14"/>
   </w:num>
   <w:num w:numId="5">
     <w:abstractNumId w:val="2"/>
   </w:num>
   <w:num w:numId="6">
-    <w:abstractNumId w:val="11"/>
+    <w:abstractNumId w:val="12"/>
   </w:num>
   <w:num w:numId="7">
-    <w:abstractNumId w:val="8"/>
+    <w:abstractNumId w:val="9"/>
   </w:num>
   <w:num w:numId="8">
-    <w:abstractNumId w:val="12"/>
+    <w:abstractNumId w:val="13"/>
   </w:num>
   <w:num w:numId="9">
-    <w:abstractNumId w:val="14"/>
+    <w:abstractNumId w:val="15"/>
   </w:num>
   <w:num w:numId="10">
-    <w:abstractNumId w:val="32"/>
+    <w:abstractNumId w:val="34"/>
   </w:num>
   <w:num w:numId="11">
-    <w:abstractNumId w:val="15"/>
+    <w:abstractNumId w:val="16"/>
   </w:num>
   <w:num w:numId="12">
     <w:abstractNumId w:val="6"/>
   </w:num>
   <w:num w:numId="13">
+    <w:abstractNumId w:val="19"/>
+  </w:num>
+  <w:num w:numId="14">
+    <w:abstractNumId w:val="20"/>
+  </w:num>
+  <w:num w:numId="15">
     <w:abstractNumId w:val="18"/>
   </w:num>
-  <w:num w:numId="14">
-    <w:abstractNumId w:val="19"/>
-  </w:num>
-  <w:num w:numId="15">
-    <w:abstractNumId w:val="17"/>
-  </w:num>
   <w:num w:numId="16">
-    <w:abstractNumId w:val="9"/>
+    <w:abstractNumId w:val="10"/>
   </w:num>
   <w:num w:numId="17">
-    <w:abstractNumId w:val="7"/>
+    <w:abstractNumId w:val="8"/>
   </w:num>
   <w:num w:numId="18">
-    <w:abstractNumId w:val="24"/>
+    <w:abstractNumId w:val="26"/>
   </w:num>
   <w:num w:numId="19">
-    <w:abstractNumId w:val="25"/>
+    <w:abstractNumId w:val="27"/>
   </w:num>
   <w:num w:numId="20">
-    <w:abstractNumId w:val="27"/>
+    <w:abstractNumId w:val="29"/>
   </w:num>
   <w:num w:numId="21">
-    <w:abstractNumId w:val="29"/>
+    <w:abstractNumId w:val="31"/>
   </w:num>
   <w:num w:numId="22">
-    <w:abstractNumId w:val="16"/>
+    <w:abstractNumId w:val="17"/>
   </w:num>
   <w:num w:numId="23">
     <w:abstractNumId w:val="4"/>
   </w:num>
   <w:num w:numId="24">
-    <w:abstractNumId w:val="10"/>
+    <w:abstractNumId w:val="11"/>
   </w:num>
   <w:num w:numId="25">
-    <w:abstractNumId w:val="28"/>
+    <w:abstractNumId w:val="30"/>
   </w:num>
   <w:num w:numId="26">
-    <w:abstractNumId w:val="21"/>
+    <w:abstractNumId w:val="23"/>
   </w:num>
   <w:num w:numId="27">
-    <w:abstractNumId w:val="22"/>
+    <w:abstractNumId w:val="24"/>
   </w:num>
   <w:num w:numId="28">
-    <w:abstractNumId w:val="31"/>
+    <w:abstractNumId w:val="33"/>
   </w:num>
   <w:num w:numId="29">
-    <w:abstractNumId w:val="26"/>
+    <w:abstractNumId w:val="28"/>
   </w:num>
   <w:num w:numId="30">
     <w:abstractNumId w:val="0"/>
   </w:num>
   <w:num w:numId="31">
-    <w:abstractNumId w:val="23"/>
+    <w:abstractNumId w:val="25"/>
   </w:num>
   <w:num w:numId="32">
     <w:abstractNumId w:val="3"/>
   </w:num>
   <w:num w:numId="33">
-    <w:abstractNumId w:val="20"/>
+    <w:abstractNumId w:val="22"/>
+  </w:num>
+  <w:num w:numId="34">
+    <w:abstractNumId w:val="7"/>
+  </w:num>
+  <w:num w:numId="35">
+    <w:abstractNumId w:val="21"/>
   </w:num>
 </w:numbering>
 </file>

</xml_diff>